<commit_message>
Added getting value from JSON design objects to documentation
</commit_message>
<xml_diff>
--- a/Documentations/CZ - PavlOS Dokumentace Pro Vývojáře.docx
+++ b/Documentations/CZ - PavlOS Dokumentace Pro Vývojáře.docx
@@ -5363,14 +5363,12 @@
           <w:numId w:val="5"/>
         </w:numPr>
       </w:pPr>
-      <w:proofErr w:type="spellStart"/>
       <w:r>
         <w:rPr>
           <w:color w:val="FF3399"/>
         </w:rPr>
         <w:t>string</w:t>
       </w:r>
-      <w:proofErr w:type="spellEnd"/>
       <w:r>
         <w:t xml:space="preserve"> – Text</w:t>
       </w:r>
@@ -5389,19 +5387,11 @@
           <w:numId w:val="5"/>
         </w:numPr>
       </w:pPr>
-      <w:proofErr w:type="spellStart"/>
       <w:r>
         <w:rPr>
           <w:color w:val="00B050"/>
         </w:rPr>
-        <w:t>pos_x</w:t>
-      </w:r>
-      <w:proofErr w:type="spellEnd"/>
-      <w:r>
-        <w:rPr>
-          <w:color w:val="00B050"/>
-        </w:rPr>
-        <w:t xml:space="preserve"> </w:t>
+        <w:t xml:space="preserve">pos_x </w:t>
       </w:r>
       <w:r>
         <w:t>– Pozice na ose X.</w:t>
@@ -5440,19 +5430,11 @@
           <w:numId w:val="5"/>
         </w:numPr>
       </w:pPr>
-      <w:proofErr w:type="spellStart"/>
       <w:r>
         <w:rPr>
           <w:color w:val="00B0F0"/>
         </w:rPr>
-        <w:t>font_size</w:t>
-      </w:r>
-      <w:proofErr w:type="spellEnd"/>
-      <w:r>
-        <w:rPr>
-          <w:color w:val="00B0F0"/>
-        </w:rPr>
-        <w:t xml:space="preserve"> </w:t>
+        <w:t xml:space="preserve">font_size </w:t>
       </w:r>
       <w:r>
         <w:t>– Velikost fontu.</w:t>
@@ -5466,19 +5448,11 @@
           <w:numId w:val="5"/>
         </w:numPr>
       </w:pPr>
-      <w:proofErr w:type="spellStart"/>
       <w:r>
         <w:rPr>
           <w:color w:val="FF0000"/>
         </w:rPr>
-        <w:t>scale_x</w:t>
-      </w:r>
-      <w:proofErr w:type="spellEnd"/>
-      <w:r>
-        <w:rPr>
-          <w:color w:val="FF0000"/>
-        </w:rPr>
-        <w:t xml:space="preserve"> </w:t>
+        <w:t xml:space="preserve">scale_x </w:t>
       </w:r>
       <w:r>
         <w:t>– Mění pozici podle velikost okna na ose X.</w:t>
@@ -5492,7 +5466,6 @@
           <w:numId w:val="5"/>
         </w:numPr>
       </w:pPr>
-      <w:proofErr w:type="spellStart"/>
       <w:r>
         <w:rPr>
           <w:color w:val="FF0000"/>
@@ -5505,7 +5478,6 @@
         </w:rPr>
         <w:t>y</w:t>
       </w:r>
-      <w:proofErr w:type="spellEnd"/>
       <w:r>
         <w:rPr>
           <w:color w:val="FF0000"/>
@@ -5565,14 +5537,12 @@
           <w:numId w:val="6"/>
         </w:numPr>
       </w:pPr>
-      <w:proofErr w:type="spellStart"/>
       <w:r>
         <w:rPr>
           <w:color w:val="FF3399"/>
         </w:rPr>
         <w:t>string</w:t>
       </w:r>
-      <w:proofErr w:type="spellEnd"/>
       <w:r>
         <w:t xml:space="preserve"> – Text v tlačítku.</w:t>
       </w:r>
@@ -5653,19 +5623,11 @@
           <w:numId w:val="6"/>
         </w:numPr>
       </w:pPr>
-      <w:proofErr w:type="spellStart"/>
       <w:r>
         <w:rPr>
           <w:color w:val="00B050"/>
         </w:rPr>
-        <w:t>pos_x</w:t>
-      </w:r>
-      <w:proofErr w:type="spellEnd"/>
-      <w:r>
-        <w:rPr>
-          <w:color w:val="00B050"/>
-        </w:rPr>
-        <w:t xml:space="preserve"> </w:t>
+        <w:t xml:space="preserve">pos_x </w:t>
       </w:r>
       <w:r>
         <w:t>– Pozice na ose X.</w:t>
@@ -5679,19 +5641,11 @@
           <w:numId w:val="6"/>
         </w:numPr>
       </w:pPr>
-      <w:proofErr w:type="spellStart"/>
       <w:r>
         <w:rPr>
           <w:color w:val="00B050"/>
         </w:rPr>
-        <w:t>pos_y</w:t>
-      </w:r>
-      <w:proofErr w:type="spellEnd"/>
-      <w:r>
-        <w:rPr>
-          <w:color w:val="00B050"/>
-        </w:rPr>
-        <w:t xml:space="preserve"> </w:t>
+        <w:t xml:space="preserve">pos_y </w:t>
       </w:r>
       <w:r>
         <w:t>– Pozice na ose Y</w:t>
@@ -5776,19 +5730,11 @@
           <w:numId w:val="6"/>
         </w:numPr>
       </w:pPr>
-      <w:proofErr w:type="spellStart"/>
       <w:r>
         <w:rPr>
           <w:color w:val="00B0F0"/>
         </w:rPr>
-        <w:t>font_size</w:t>
-      </w:r>
-      <w:proofErr w:type="spellEnd"/>
-      <w:r>
-        <w:rPr>
-          <w:color w:val="00B0F0"/>
-        </w:rPr>
-        <w:t xml:space="preserve"> </w:t>
+        <w:t xml:space="preserve">font_size </w:t>
       </w:r>
       <w:r>
         <w:t>– Velikost fontu.</w:t>
@@ -5802,19 +5748,11 @@
           <w:numId w:val="6"/>
         </w:numPr>
       </w:pPr>
-      <w:proofErr w:type="spellStart"/>
       <w:r>
         <w:rPr>
           <w:color w:val="FF0000"/>
         </w:rPr>
-        <w:t>scale_x</w:t>
-      </w:r>
-      <w:proofErr w:type="spellEnd"/>
-      <w:r>
-        <w:rPr>
-          <w:color w:val="FF0000"/>
-        </w:rPr>
-        <w:t xml:space="preserve"> </w:t>
+        <w:t xml:space="preserve">scale_x </w:t>
       </w:r>
       <w:r>
         <w:t>– Mění pozici podle velikost okna na ose X.</w:t>
@@ -5828,7 +5766,6 @@
           <w:numId w:val="6"/>
         </w:numPr>
       </w:pPr>
-      <w:proofErr w:type="spellStart"/>
       <w:r>
         <w:rPr>
           <w:color w:val="FF0000"/>
@@ -5841,7 +5778,6 @@
         </w:rPr>
         <w:t>y</w:t>
       </w:r>
-      <w:proofErr w:type="spellEnd"/>
       <w:r>
         <w:rPr>
           <w:color w:val="FF0000"/>
@@ -5860,14 +5796,12 @@
           <w:numId w:val="6"/>
         </w:numPr>
       </w:pPr>
-      <w:proofErr w:type="spellStart"/>
       <w:r>
         <w:rPr>
           <w:color w:val="FF0000"/>
         </w:rPr>
         <w:t>resize_x</w:t>
       </w:r>
-      <w:proofErr w:type="spellEnd"/>
       <w:r>
         <w:t xml:space="preserve"> –</w:t>
       </w:r>
@@ -5886,14 +5820,12 @@
           <w:numId w:val="6"/>
         </w:numPr>
       </w:pPr>
-      <w:proofErr w:type="spellStart"/>
       <w:r>
         <w:rPr>
           <w:color w:val="FF0000"/>
         </w:rPr>
         <w:t>resize_y</w:t>
       </w:r>
-      <w:proofErr w:type="spellEnd"/>
       <w:r>
         <w:t xml:space="preserve"> – </w:t>
       </w:r>
@@ -6009,30 +5941,14 @@
           <w:numId w:val="7"/>
         </w:numPr>
       </w:pPr>
-      <w:proofErr w:type="spellStart"/>
       <w:r>
         <w:rPr>
           <w:color w:val="FF3399"/>
         </w:rPr>
-        <w:t>text_ID</w:t>
-      </w:r>
-      <w:proofErr w:type="spellEnd"/>
-      <w:r>
-        <w:rPr>
-          <w:color w:val="FF3399"/>
-        </w:rPr>
-        <w:t xml:space="preserve"> </w:t>
-      </w:r>
-      <w:r>
-        <w:t>– ID pro propojení s </w:t>
-      </w:r>
-      <w:proofErr w:type="spellStart"/>
-      <w:r>
-        <w:t>Pavl</w:t>
-      </w:r>
-      <w:proofErr w:type="spellEnd"/>
-      <w:r>
-        <w:t>+ a příkazy (např. získání textu z text boxu).</w:t>
+        <w:t xml:space="preserve">text_ID </w:t>
+      </w:r>
+      <w:r>
+        <w:t>– ID pro propojení s Pavl+ a příkazy (např. získání textu z text boxu).</w:t>
       </w:r>
     </w:p>
     <w:p>
@@ -6043,19 +5959,11 @@
           <w:numId w:val="7"/>
         </w:numPr>
       </w:pPr>
-      <w:proofErr w:type="spellStart"/>
       <w:r>
         <w:rPr>
           <w:color w:val="FF3399"/>
         </w:rPr>
-        <w:t>hint</w:t>
-      </w:r>
-      <w:proofErr w:type="spellEnd"/>
-      <w:r>
-        <w:rPr>
-          <w:color w:val="FF3399"/>
-        </w:rPr>
-        <w:t xml:space="preserve"> </w:t>
+        <w:t xml:space="preserve">hint </w:t>
       </w:r>
       <w:r>
         <w:t>– Nápověda v textovém poli (pokud bude textové pole prázdné, tak se zobrazí nápověda.</w:t>
@@ -6069,49 +5977,24 @@
           <w:numId w:val="7"/>
         </w:numPr>
       </w:pPr>
-      <w:proofErr w:type="spellStart"/>
       <w:r>
         <w:rPr>
           <w:color w:val="FF3399"/>
         </w:rPr>
-        <w:t>config_file</w:t>
-      </w:r>
-      <w:proofErr w:type="spellEnd"/>
-      <w:r>
-        <w:rPr>
-          <w:color w:val="FF3399"/>
-        </w:rPr>
-        <w:t xml:space="preserve"> </w:t>
-      </w:r>
-      <w:r>
-        <w:t xml:space="preserve">– Cesta </w:t>
-      </w:r>
-      <w:proofErr w:type="gramStart"/>
-      <w:r>
-        <w:t>k</w:t>
-      </w:r>
-      <w:proofErr w:type="gramEnd"/>
-      <w:r>
-        <w:t xml:space="preserve"> konfiguračnímu souboru, který chceme editovat text boxem (při použití této hodnoty musí být </w:t>
-      </w:r>
-      <w:proofErr w:type="spellStart"/>
+        <w:t xml:space="preserve">config_file </w:t>
+      </w:r>
+      <w:r>
+        <w:t xml:space="preserve">– Cesta k konfiguračnímu souboru, který chceme editovat text boxem (při použití této hodnoty musí být </w:t>
+      </w:r>
       <w:r>
         <w:rPr>
           <w:color w:val="FF0000"/>
         </w:rPr>
-        <w:t>config_type</w:t>
-      </w:r>
-      <w:proofErr w:type="spellEnd"/>
-      <w:r>
-        <w:rPr>
-          <w:color w:val="FF0000"/>
-        </w:rPr>
-        <w:t xml:space="preserve"> </w:t>
+        <w:t xml:space="preserve">config_type </w:t>
       </w:r>
       <w:r>
         <w:t xml:space="preserve">s hodnotou </w:t>
       </w:r>
-      <w:proofErr w:type="spellStart"/>
       <w:r>
         <w:rPr>
           <w:b/>
@@ -6119,7 +6002,6 @@
         </w:rPr>
         <w:t>true</w:t>
       </w:r>
-      <w:proofErr w:type="spellEnd"/>
       <w:r>
         <w:t>).</w:t>
       </w:r>
@@ -6132,41 +6014,24 @@
           <w:numId w:val="7"/>
         </w:numPr>
       </w:pPr>
-      <w:proofErr w:type="spellStart"/>
       <w:r>
         <w:rPr>
           <w:color w:val="FF3399"/>
         </w:rPr>
-        <w:t>section</w:t>
-      </w:r>
-      <w:proofErr w:type="spellEnd"/>
-      <w:r>
-        <w:rPr>
-          <w:color w:val="FF3399"/>
-        </w:rPr>
-        <w:t xml:space="preserve"> </w:t>
+        <w:t xml:space="preserve">section </w:t>
       </w:r>
       <w:r>
         <w:t xml:space="preserve">– Sekce, kterou chceme editovat v konfiguračním souboru (při použití této hodnoty musí být </w:t>
       </w:r>
-      <w:proofErr w:type="spellStart"/>
       <w:r>
         <w:rPr>
           <w:color w:val="FF0000"/>
         </w:rPr>
-        <w:t>config_type</w:t>
-      </w:r>
-      <w:proofErr w:type="spellEnd"/>
-      <w:r>
-        <w:rPr>
-          <w:color w:val="FF0000"/>
-        </w:rPr>
-        <w:t xml:space="preserve"> </w:t>
+        <w:t xml:space="preserve">config_type </w:t>
       </w:r>
       <w:r>
         <w:t xml:space="preserve">s hodnotou </w:t>
       </w:r>
-      <w:proofErr w:type="spellStart"/>
       <w:r>
         <w:rPr>
           <w:b/>
@@ -6174,7 +6039,6 @@
         </w:rPr>
         <w:t>true</w:t>
       </w:r>
-      <w:proofErr w:type="spellEnd"/>
       <w:r>
         <w:t>).</w:t>
       </w:r>
@@ -6187,41 +6051,24 @@
           <w:numId w:val="7"/>
         </w:numPr>
       </w:pPr>
-      <w:proofErr w:type="spellStart"/>
       <w:r>
         <w:rPr>
           <w:color w:val="FF3399"/>
         </w:rPr>
-        <w:t>key</w:t>
-      </w:r>
-      <w:proofErr w:type="spellEnd"/>
-      <w:r>
-        <w:rPr>
-          <w:color w:val="FF3399"/>
-        </w:rPr>
-        <w:t xml:space="preserve"> </w:t>
+        <w:t xml:space="preserve">key </w:t>
       </w:r>
       <w:r>
         <w:t xml:space="preserve">– Klíč k datu v určené sekci (při použití této hodnoty musí být </w:t>
       </w:r>
-      <w:proofErr w:type="spellStart"/>
       <w:r>
         <w:rPr>
           <w:color w:val="FF0000"/>
         </w:rPr>
-        <w:t>config_type</w:t>
-      </w:r>
-      <w:proofErr w:type="spellEnd"/>
-      <w:r>
-        <w:rPr>
-          <w:color w:val="FF0000"/>
-        </w:rPr>
-        <w:t xml:space="preserve"> </w:t>
+        <w:t xml:space="preserve">config_type </w:t>
       </w:r>
       <w:r>
         <w:t xml:space="preserve">s hodnotou </w:t>
       </w:r>
-      <w:proofErr w:type="spellStart"/>
       <w:r>
         <w:rPr>
           <w:b/>
@@ -6229,7 +6076,6 @@
         </w:rPr>
         <w:t>true</w:t>
       </w:r>
-      <w:proofErr w:type="spellEnd"/>
       <w:r>
         <w:t>).</w:t>
       </w:r>
@@ -6242,19 +6088,11 @@
           <w:numId w:val="7"/>
         </w:numPr>
       </w:pPr>
-      <w:proofErr w:type="spellStart"/>
       <w:r>
         <w:rPr>
           <w:color w:val="00B050"/>
         </w:rPr>
-        <w:t>pos_x</w:t>
-      </w:r>
-      <w:proofErr w:type="spellEnd"/>
-      <w:r>
-        <w:rPr>
-          <w:color w:val="00B050"/>
-        </w:rPr>
-        <w:t xml:space="preserve"> </w:t>
+        <w:t xml:space="preserve">pos_x </w:t>
       </w:r>
       <w:r>
         <w:t>– Pozice na ose X.</w:t>
@@ -6268,19 +6106,11 @@
           <w:numId w:val="7"/>
         </w:numPr>
       </w:pPr>
-      <w:proofErr w:type="spellStart"/>
       <w:r>
         <w:rPr>
           <w:color w:val="00B050"/>
         </w:rPr>
-        <w:t>pos_y</w:t>
-      </w:r>
-      <w:proofErr w:type="spellEnd"/>
-      <w:r>
-        <w:rPr>
-          <w:color w:val="00B050"/>
-        </w:rPr>
-        <w:t xml:space="preserve"> </w:t>
+        <w:t xml:space="preserve">pos_y </w:t>
       </w:r>
       <w:r>
         <w:t>– Pozice na ose Y.</w:t>
@@ -6362,19 +6192,11 @@
           <w:numId w:val="7"/>
         </w:numPr>
       </w:pPr>
-      <w:proofErr w:type="spellStart"/>
       <w:r>
         <w:rPr>
           <w:color w:val="00B0F0"/>
         </w:rPr>
-        <w:t>font_size</w:t>
-      </w:r>
-      <w:proofErr w:type="spellEnd"/>
-      <w:r>
-        <w:rPr>
-          <w:color w:val="00B0F0"/>
-        </w:rPr>
-        <w:t xml:space="preserve"> </w:t>
+        <w:t xml:space="preserve">font_size </w:t>
       </w:r>
       <w:r>
         <w:t>– Velikost fontu.</w:t>
@@ -6388,19 +6210,11 @@
           <w:numId w:val="7"/>
         </w:numPr>
       </w:pPr>
-      <w:proofErr w:type="spellStart"/>
       <w:r>
         <w:rPr>
           <w:color w:val="FF0000"/>
         </w:rPr>
-        <w:t>scale_x</w:t>
-      </w:r>
-      <w:proofErr w:type="spellEnd"/>
-      <w:r>
-        <w:rPr>
-          <w:color w:val="FF0000"/>
-        </w:rPr>
-        <w:t xml:space="preserve"> </w:t>
+        <w:t xml:space="preserve">scale_x </w:t>
       </w:r>
       <w:r>
         <w:t>– Mění pozici podle velikost okna na ose X.</w:t>
@@ -6414,7 +6228,6 @@
           <w:numId w:val="7"/>
         </w:numPr>
       </w:pPr>
-      <w:proofErr w:type="spellStart"/>
       <w:r>
         <w:rPr>
           <w:color w:val="FF0000"/>
@@ -6427,7 +6240,6 @@
         </w:rPr>
         <w:t>y</w:t>
       </w:r>
-      <w:proofErr w:type="spellEnd"/>
       <w:r>
         <w:rPr>
           <w:color w:val="FF0000"/>
@@ -6446,14 +6258,12 @@
           <w:numId w:val="7"/>
         </w:numPr>
       </w:pPr>
-      <w:proofErr w:type="spellStart"/>
       <w:r>
         <w:rPr>
           <w:color w:val="FF0000"/>
         </w:rPr>
         <w:t>resize_x</w:t>
       </w:r>
-      <w:proofErr w:type="spellEnd"/>
       <w:r>
         <w:t xml:space="preserve"> – Mění velikost podle velikosti okna na ose X.</w:t>
       </w:r>
@@ -6466,14 +6276,12 @@
           <w:numId w:val="7"/>
         </w:numPr>
       </w:pPr>
-      <w:proofErr w:type="spellStart"/>
       <w:r>
         <w:rPr>
           <w:color w:val="FF0000"/>
         </w:rPr>
         <w:t>resize_y</w:t>
       </w:r>
-      <w:proofErr w:type="spellEnd"/>
       <w:r>
         <w:t xml:space="preserve"> – Mění velikost podle velikosti okna na ose Y.</w:t>
       </w:r>
@@ -6486,30 +6294,14 @@
           <w:numId w:val="7"/>
         </w:numPr>
       </w:pPr>
-      <w:proofErr w:type="spellStart"/>
       <w:r>
         <w:rPr>
           <w:color w:val="FF0000"/>
         </w:rPr>
-        <w:t>config_type</w:t>
-      </w:r>
-      <w:proofErr w:type="spellEnd"/>
-      <w:r>
-        <w:rPr>
-          <w:color w:val="FF0000"/>
-        </w:rPr>
-        <w:t xml:space="preserve"> </w:t>
-      </w:r>
-      <w:r>
-        <w:t>– Jestli se bude text box využívat pro nastavení konfiguračního souboru .</w:t>
-      </w:r>
-      <w:proofErr w:type="spellStart"/>
-      <w:r>
-        <w:t>ini</w:t>
-      </w:r>
-      <w:proofErr w:type="spellEnd"/>
-      <w:r>
-        <w:t>.</w:t>
+        <w:t xml:space="preserve">config_type </w:t>
+      </w:r>
+      <w:r>
+        <w:t>– Jestli se bude text box využívat pro nastavení konfiguračního souboru .ini.</w:t>
       </w:r>
     </w:p>
     <w:p>
@@ -6531,24 +6323,14 @@
           <w:numId w:val="8"/>
         </w:numPr>
       </w:pPr>
-      <w:proofErr w:type="spellStart"/>
       <w:r>
         <w:rPr>
           <w:color w:val="FF3399"/>
         </w:rPr>
         <w:t>img</w:t>
       </w:r>
-      <w:proofErr w:type="spellEnd"/>
-      <w:r>
-        <w:t xml:space="preserve"> – Pokud se vloží cesta k obrázku, tak se zobrazí obrázek místo </w:t>
-      </w:r>
-      <w:proofErr w:type="spellStart"/>
-      <w:r>
-        <w:t>borderu</w:t>
-      </w:r>
-      <w:proofErr w:type="spellEnd"/>
-      <w:r>
-        <w:t>.</w:t>
+      <w:r>
+        <w:t xml:space="preserve"> – Pokud se vloží cesta k obrázku, tak se zobrazí obrázek místo borderu.</w:t>
       </w:r>
     </w:p>
     <w:p>
@@ -6559,19 +6341,11 @@
           <w:numId w:val="8"/>
         </w:numPr>
       </w:pPr>
-      <w:proofErr w:type="spellStart"/>
       <w:r>
         <w:rPr>
           <w:color w:val="00B050"/>
         </w:rPr>
-        <w:t>pos_x</w:t>
-      </w:r>
-      <w:proofErr w:type="spellEnd"/>
-      <w:r>
-        <w:rPr>
-          <w:color w:val="00B050"/>
-        </w:rPr>
-        <w:t xml:space="preserve"> </w:t>
+        <w:t xml:space="preserve">pos_x </w:t>
       </w:r>
       <w:r>
         <w:t>– Pozice na ose X.</w:t>
@@ -6585,19 +6359,11 @@
           <w:numId w:val="8"/>
         </w:numPr>
       </w:pPr>
-      <w:proofErr w:type="spellStart"/>
       <w:r>
         <w:rPr>
           <w:color w:val="00B050"/>
         </w:rPr>
-        <w:t>pos_y</w:t>
-      </w:r>
-      <w:proofErr w:type="spellEnd"/>
-      <w:r>
-        <w:rPr>
-          <w:color w:val="00B050"/>
-        </w:rPr>
-        <w:t xml:space="preserve"> </w:t>
+        <w:t xml:space="preserve">pos_y </w:t>
       </w:r>
       <w:r>
         <w:t>– Pozice na ose Y.</w:t>
@@ -6679,19 +6445,11 @@
           <w:numId w:val="8"/>
         </w:numPr>
       </w:pPr>
-      <w:proofErr w:type="spellStart"/>
       <w:r>
         <w:rPr>
           <w:color w:val="00B0F0"/>
         </w:rPr>
-        <w:t>zorder</w:t>
-      </w:r>
-      <w:proofErr w:type="spellEnd"/>
-      <w:r>
-        <w:rPr>
-          <w:color w:val="00B0F0"/>
-        </w:rPr>
-        <w:t xml:space="preserve"> </w:t>
+        <w:t xml:space="preserve">zorder </w:t>
       </w:r>
       <w:r>
         <w:t>– Posunutí do popředí nebo do pozadí pomocí čísel vrstvy (-1 dozadu, 1 dopředu – můžete použít jakákoliv čísla).</w:t>
@@ -6705,19 +6463,11 @@
           <w:numId w:val="8"/>
         </w:numPr>
       </w:pPr>
-      <w:proofErr w:type="spellStart"/>
       <w:r>
         <w:rPr>
           <w:color w:val="FF0000"/>
         </w:rPr>
-        <w:t>scale_x</w:t>
-      </w:r>
-      <w:proofErr w:type="spellEnd"/>
-      <w:r>
-        <w:rPr>
-          <w:color w:val="FF0000"/>
-        </w:rPr>
-        <w:t xml:space="preserve"> </w:t>
+        <w:t xml:space="preserve">scale_x </w:t>
       </w:r>
       <w:r>
         <w:t>– Mění pozici podle velikost okna na ose X.</w:t>
@@ -6731,7 +6481,6 @@
           <w:numId w:val="8"/>
         </w:numPr>
       </w:pPr>
-      <w:proofErr w:type="spellStart"/>
       <w:r>
         <w:rPr>
           <w:color w:val="FF0000"/>
@@ -6744,7 +6493,6 @@
         </w:rPr>
         <w:t>y</w:t>
       </w:r>
-      <w:proofErr w:type="spellEnd"/>
       <w:r>
         <w:rPr>
           <w:color w:val="FF0000"/>
@@ -6763,14 +6511,12 @@
           <w:numId w:val="8"/>
         </w:numPr>
       </w:pPr>
-      <w:proofErr w:type="spellStart"/>
       <w:r>
         <w:rPr>
           <w:color w:val="FF0000"/>
         </w:rPr>
         <w:t>resize_x</w:t>
       </w:r>
-      <w:proofErr w:type="spellEnd"/>
       <w:r>
         <w:t xml:space="preserve"> – Mění velikost podle velikosti okna na ose X.</w:t>
       </w:r>
@@ -6783,14 +6529,12 @@
           <w:numId w:val="8"/>
         </w:numPr>
       </w:pPr>
-      <w:proofErr w:type="spellStart"/>
       <w:r>
         <w:rPr>
           <w:color w:val="FF0000"/>
         </w:rPr>
         <w:t>resize_y</w:t>
       </w:r>
-      <w:proofErr w:type="spellEnd"/>
       <w:r>
         <w:t xml:space="preserve"> – Mění velikost podle velikosti okna na ose Y.</w:t>
       </w:r>
@@ -6853,11 +6597,9 @@
       <w:r>
         <w:t xml:space="preserve"> – Text v </w:t>
       </w:r>
-      <w:proofErr w:type="spellStart"/>
       <w:r>
         <w:t>check</w:t>
       </w:r>
-      <w:proofErr w:type="spellEnd"/>
       <w:r>
         <w:t xml:space="preserve"> boxu.</w:t>
       </w:r>
@@ -6870,30 +6612,14 @@
           <w:numId w:val="7"/>
         </w:numPr>
       </w:pPr>
-      <w:proofErr w:type="spellStart"/>
       <w:r>
         <w:rPr>
           <w:color w:val="FF3399"/>
         </w:rPr>
-        <w:t>config_file</w:t>
-      </w:r>
-      <w:proofErr w:type="spellEnd"/>
-      <w:r>
-        <w:rPr>
-          <w:color w:val="FF3399"/>
-        </w:rPr>
-        <w:t xml:space="preserve"> </w:t>
-      </w:r>
-      <w:r>
-        <w:t xml:space="preserve">– Cesta </w:t>
-      </w:r>
-      <w:proofErr w:type="gramStart"/>
-      <w:r>
-        <w:t>k</w:t>
-      </w:r>
-      <w:proofErr w:type="gramEnd"/>
-      <w:r>
-        <w:t> konfiguračnímu souboru, který chceme editovat text boxem.</w:t>
+        <w:t xml:space="preserve">config_file </w:t>
+      </w:r>
+      <w:r>
+        <w:t>– Cesta k konfiguračnímu souboru, který chceme editovat text boxem.</w:t>
       </w:r>
     </w:p>
     <w:p>
@@ -6904,19 +6630,11 @@
           <w:numId w:val="7"/>
         </w:numPr>
       </w:pPr>
-      <w:proofErr w:type="spellStart"/>
       <w:r>
         <w:rPr>
           <w:color w:val="FF3399"/>
         </w:rPr>
-        <w:t>section</w:t>
-      </w:r>
-      <w:proofErr w:type="spellEnd"/>
-      <w:r>
-        <w:rPr>
-          <w:color w:val="FF3399"/>
-        </w:rPr>
-        <w:t xml:space="preserve"> </w:t>
+        <w:t xml:space="preserve">section </w:t>
       </w:r>
       <w:r>
         <w:t>– Sekce, kterou chceme editovat v konfiguračním souboru.</w:t>
@@ -6930,19 +6648,11 @@
           <w:numId w:val="7"/>
         </w:numPr>
       </w:pPr>
-      <w:proofErr w:type="spellStart"/>
       <w:r>
         <w:rPr>
           <w:color w:val="FF3399"/>
         </w:rPr>
-        <w:t>key</w:t>
-      </w:r>
-      <w:proofErr w:type="spellEnd"/>
-      <w:r>
-        <w:rPr>
-          <w:color w:val="FF3399"/>
-        </w:rPr>
-        <w:t xml:space="preserve"> </w:t>
+        <w:t xml:space="preserve">key </w:t>
       </w:r>
       <w:r>
         <w:t>– Klíč k datu v určené sekci.</w:t>
@@ -6956,19 +6666,11 @@
           <w:numId w:val="7"/>
         </w:numPr>
       </w:pPr>
-      <w:proofErr w:type="spellStart"/>
       <w:r>
         <w:rPr>
           <w:color w:val="00B050"/>
         </w:rPr>
-        <w:t>pos_x</w:t>
-      </w:r>
-      <w:proofErr w:type="spellEnd"/>
-      <w:r>
-        <w:rPr>
-          <w:color w:val="00B050"/>
-        </w:rPr>
-        <w:t xml:space="preserve"> </w:t>
+        <w:t xml:space="preserve">pos_x </w:t>
       </w:r>
       <w:r>
         <w:t>– Pozice na ose X.</w:t>
@@ -6982,19 +6684,11 @@
           <w:numId w:val="7"/>
         </w:numPr>
       </w:pPr>
-      <w:proofErr w:type="spellStart"/>
       <w:r>
         <w:rPr>
           <w:color w:val="00B050"/>
         </w:rPr>
-        <w:t>pos_y</w:t>
-      </w:r>
-      <w:proofErr w:type="spellEnd"/>
-      <w:r>
-        <w:rPr>
-          <w:color w:val="00B050"/>
-        </w:rPr>
-        <w:t xml:space="preserve"> </w:t>
+        <w:t xml:space="preserve">pos_y </w:t>
       </w:r>
       <w:r>
         <w:t>– Pozice na ose Y.</w:t>
@@ -7076,19 +6770,11 @@
           <w:numId w:val="7"/>
         </w:numPr>
       </w:pPr>
-      <w:proofErr w:type="spellStart"/>
       <w:r>
         <w:rPr>
           <w:color w:val="00B0F0"/>
         </w:rPr>
-        <w:t>zorder</w:t>
-      </w:r>
-      <w:proofErr w:type="spellEnd"/>
-      <w:r>
-        <w:rPr>
-          <w:color w:val="00B0F0"/>
-        </w:rPr>
-        <w:t xml:space="preserve"> </w:t>
+        <w:t xml:space="preserve">zorder </w:t>
       </w:r>
       <w:r>
         <w:t>– Posunutí do popředí nebo do pozadí pomocí čísel vrstvy (-1 dozadu, 1 dopředu – můžete použít jakákoliv čísla).</w:t>
@@ -7193,30 +6879,14 @@
           <w:numId w:val="9"/>
         </w:numPr>
       </w:pPr>
-      <w:proofErr w:type="spellStart"/>
       <w:r>
         <w:rPr>
           <w:color w:val="FF3399"/>
         </w:rPr>
-        <w:t>text_ID</w:t>
-      </w:r>
-      <w:proofErr w:type="spellEnd"/>
-      <w:r>
-        <w:rPr>
-          <w:color w:val="FF3399"/>
-        </w:rPr>
-        <w:t xml:space="preserve"> </w:t>
-      </w:r>
-      <w:r>
-        <w:t>– ID pro propojení s </w:t>
-      </w:r>
-      <w:proofErr w:type="spellStart"/>
-      <w:r>
-        <w:t>Pavl</w:t>
-      </w:r>
-      <w:proofErr w:type="spellEnd"/>
-      <w:r>
-        <w:t>+ a příkazy (např. získání textu z text boxu).</w:t>
+        <w:t xml:space="preserve">text_ID </w:t>
+      </w:r>
+      <w:r>
+        <w:t>– ID pro propojení s Pavl+ a příkazy (např. získání textu z text boxu).</w:t>
       </w:r>
     </w:p>
     <w:p>
@@ -7227,19 +6897,11 @@
           <w:numId w:val="9"/>
         </w:numPr>
       </w:pPr>
-      <w:proofErr w:type="spellStart"/>
       <w:r>
         <w:rPr>
           <w:color w:val="FF3399"/>
         </w:rPr>
-        <w:t>hint</w:t>
-      </w:r>
-      <w:proofErr w:type="spellEnd"/>
-      <w:r>
-        <w:rPr>
-          <w:color w:val="FF3399"/>
-        </w:rPr>
-        <w:t xml:space="preserve"> </w:t>
+        <w:t xml:space="preserve">hint </w:t>
       </w:r>
       <w:r>
         <w:t>– Nápověda v textovém poli (pokud bude textové pole prázdné, tak se zobrazí nápověda.</w:t>
@@ -7253,49 +6915,24 @@
           <w:numId w:val="9"/>
         </w:numPr>
       </w:pPr>
-      <w:proofErr w:type="spellStart"/>
       <w:r>
         <w:rPr>
           <w:color w:val="FF3399"/>
         </w:rPr>
-        <w:t>config_file</w:t>
-      </w:r>
-      <w:proofErr w:type="spellEnd"/>
-      <w:r>
-        <w:rPr>
-          <w:color w:val="FF3399"/>
-        </w:rPr>
-        <w:t xml:space="preserve"> </w:t>
-      </w:r>
-      <w:r>
-        <w:t xml:space="preserve">– Cesta </w:t>
-      </w:r>
-      <w:proofErr w:type="gramStart"/>
-      <w:r>
-        <w:t>k</w:t>
-      </w:r>
-      <w:proofErr w:type="gramEnd"/>
-      <w:r>
-        <w:t xml:space="preserve"> konfiguračnímu souboru, který chceme editovat text boxem (při použití této hodnoty musí být </w:t>
-      </w:r>
-      <w:proofErr w:type="spellStart"/>
+        <w:t xml:space="preserve">config_file </w:t>
+      </w:r>
+      <w:r>
+        <w:t xml:space="preserve">– Cesta k konfiguračnímu souboru, který chceme editovat text boxem (při použití této hodnoty musí být </w:t>
+      </w:r>
       <w:r>
         <w:rPr>
           <w:color w:val="FF0000"/>
         </w:rPr>
-        <w:t>config_type</w:t>
-      </w:r>
-      <w:proofErr w:type="spellEnd"/>
-      <w:r>
-        <w:rPr>
-          <w:color w:val="FF0000"/>
-        </w:rPr>
-        <w:t xml:space="preserve"> </w:t>
+        <w:t xml:space="preserve">config_type </w:t>
       </w:r>
       <w:r>
         <w:t xml:space="preserve">s hodnotou </w:t>
       </w:r>
-      <w:proofErr w:type="spellStart"/>
       <w:r>
         <w:rPr>
           <w:b/>
@@ -7303,7 +6940,6 @@
         </w:rPr>
         <w:t>true</w:t>
       </w:r>
-      <w:proofErr w:type="spellEnd"/>
       <w:r>
         <w:t>).</w:t>
       </w:r>
@@ -7316,41 +6952,24 @@
           <w:numId w:val="9"/>
         </w:numPr>
       </w:pPr>
-      <w:proofErr w:type="spellStart"/>
       <w:r>
         <w:rPr>
           <w:color w:val="FF3399"/>
         </w:rPr>
-        <w:t>section</w:t>
-      </w:r>
-      <w:proofErr w:type="spellEnd"/>
-      <w:r>
-        <w:rPr>
-          <w:color w:val="FF3399"/>
-        </w:rPr>
-        <w:t xml:space="preserve"> </w:t>
+        <w:t xml:space="preserve">section </w:t>
       </w:r>
       <w:r>
         <w:t xml:space="preserve">– Sekce, kterou chceme editovat v konfiguračním souboru (při použití této hodnoty musí být </w:t>
       </w:r>
-      <w:proofErr w:type="spellStart"/>
       <w:r>
         <w:rPr>
           <w:color w:val="FF0000"/>
         </w:rPr>
-        <w:t>config_type</w:t>
-      </w:r>
-      <w:proofErr w:type="spellEnd"/>
-      <w:r>
-        <w:rPr>
-          <w:color w:val="FF0000"/>
-        </w:rPr>
-        <w:t xml:space="preserve"> </w:t>
+        <w:t xml:space="preserve">config_type </w:t>
       </w:r>
       <w:r>
         <w:t xml:space="preserve">s hodnotou </w:t>
       </w:r>
-      <w:proofErr w:type="spellStart"/>
       <w:r>
         <w:rPr>
           <w:b/>
@@ -7358,7 +6977,6 @@
         </w:rPr>
         <w:t>true</w:t>
       </w:r>
-      <w:proofErr w:type="spellEnd"/>
       <w:r>
         <w:t>).</w:t>
       </w:r>
@@ -7371,41 +6989,24 @@
           <w:numId w:val="9"/>
         </w:numPr>
       </w:pPr>
-      <w:proofErr w:type="spellStart"/>
       <w:r>
         <w:rPr>
           <w:color w:val="FF3399"/>
         </w:rPr>
-        <w:t>key</w:t>
-      </w:r>
-      <w:proofErr w:type="spellEnd"/>
-      <w:r>
-        <w:rPr>
-          <w:color w:val="FF3399"/>
-        </w:rPr>
-        <w:t xml:space="preserve"> </w:t>
+        <w:t xml:space="preserve">key </w:t>
       </w:r>
       <w:r>
         <w:t xml:space="preserve">– Klíč k datu v určené sekci (při použití této hodnoty musí být </w:t>
       </w:r>
-      <w:proofErr w:type="spellStart"/>
       <w:r>
         <w:rPr>
           <w:color w:val="FF0000"/>
         </w:rPr>
-        <w:t>config_type</w:t>
-      </w:r>
-      <w:proofErr w:type="spellEnd"/>
-      <w:r>
-        <w:rPr>
-          <w:color w:val="FF0000"/>
-        </w:rPr>
-        <w:t xml:space="preserve"> </w:t>
+        <w:t xml:space="preserve">config_type </w:t>
       </w:r>
       <w:r>
         <w:t xml:space="preserve">s hodnotou </w:t>
       </w:r>
-      <w:proofErr w:type="spellStart"/>
       <w:r>
         <w:rPr>
           <w:b/>
@@ -7413,7 +7014,6 @@
         </w:rPr>
         <w:t>true</w:t>
       </w:r>
-      <w:proofErr w:type="spellEnd"/>
       <w:r>
         <w:t>).</w:t>
       </w:r>
@@ -7426,19 +7026,11 @@
           <w:numId w:val="9"/>
         </w:numPr>
       </w:pPr>
-      <w:proofErr w:type="spellStart"/>
       <w:r>
         <w:rPr>
           <w:color w:val="00B050"/>
         </w:rPr>
-        <w:t>pos_x</w:t>
-      </w:r>
-      <w:proofErr w:type="spellEnd"/>
-      <w:r>
-        <w:rPr>
-          <w:color w:val="00B050"/>
-        </w:rPr>
-        <w:t xml:space="preserve"> </w:t>
+        <w:t xml:space="preserve">pos_x </w:t>
       </w:r>
       <w:r>
         <w:t>– Pozice na ose X.</w:t>
@@ -7452,19 +7044,11 @@
           <w:numId w:val="9"/>
         </w:numPr>
       </w:pPr>
-      <w:proofErr w:type="spellStart"/>
       <w:r>
         <w:rPr>
           <w:color w:val="00B050"/>
         </w:rPr>
-        <w:t>pos_y</w:t>
-      </w:r>
-      <w:proofErr w:type="spellEnd"/>
-      <w:r>
-        <w:rPr>
-          <w:color w:val="00B050"/>
-        </w:rPr>
-        <w:t xml:space="preserve"> </w:t>
+        <w:t xml:space="preserve">pos_y </w:t>
       </w:r>
       <w:r>
         <w:t>– Pozice na ose Y.</w:t>
@@ -7546,19 +7130,11 @@
           <w:numId w:val="9"/>
         </w:numPr>
       </w:pPr>
-      <w:proofErr w:type="spellStart"/>
       <w:r>
         <w:rPr>
           <w:color w:val="00B0F0"/>
         </w:rPr>
-        <w:t>font_size</w:t>
-      </w:r>
-      <w:proofErr w:type="spellEnd"/>
-      <w:r>
-        <w:rPr>
-          <w:color w:val="00B0F0"/>
-        </w:rPr>
-        <w:t xml:space="preserve"> </w:t>
+        <w:t xml:space="preserve">font_size </w:t>
       </w:r>
       <w:r>
         <w:t>– Velikost fontu.</w:t>
@@ -7572,19 +7148,11 @@
           <w:numId w:val="9"/>
         </w:numPr>
       </w:pPr>
-      <w:proofErr w:type="spellStart"/>
       <w:r>
         <w:rPr>
           <w:color w:val="FF0000"/>
         </w:rPr>
-        <w:t>scale_x</w:t>
-      </w:r>
-      <w:proofErr w:type="spellEnd"/>
-      <w:r>
-        <w:rPr>
-          <w:color w:val="FF0000"/>
-        </w:rPr>
-        <w:t xml:space="preserve"> </w:t>
+        <w:t xml:space="preserve">scale_x </w:t>
       </w:r>
       <w:r>
         <w:t>– Mění pozici podle velikost okna na ose X.</w:t>
@@ -7598,7 +7166,6 @@
           <w:numId w:val="9"/>
         </w:numPr>
       </w:pPr>
-      <w:proofErr w:type="spellStart"/>
       <w:r>
         <w:rPr>
           <w:color w:val="FF0000"/>
@@ -7611,7 +7178,6 @@
         </w:rPr>
         <w:t>y</w:t>
       </w:r>
-      <w:proofErr w:type="spellEnd"/>
       <w:r>
         <w:rPr>
           <w:color w:val="FF0000"/>
@@ -7630,14 +7196,12 @@
           <w:numId w:val="9"/>
         </w:numPr>
       </w:pPr>
-      <w:proofErr w:type="spellStart"/>
       <w:r>
         <w:rPr>
           <w:color w:val="FF0000"/>
         </w:rPr>
         <w:t>resize_x</w:t>
       </w:r>
-      <w:proofErr w:type="spellEnd"/>
       <w:r>
         <w:t xml:space="preserve"> – Mění velikost podle velikosti okna na ose X.</w:t>
       </w:r>
@@ -7650,14 +7214,12 @@
           <w:numId w:val="9"/>
         </w:numPr>
       </w:pPr>
-      <w:proofErr w:type="spellStart"/>
       <w:r>
         <w:rPr>
           <w:color w:val="FF0000"/>
         </w:rPr>
         <w:t>resize_y</w:t>
       </w:r>
-      <w:proofErr w:type="spellEnd"/>
       <w:r>
         <w:t xml:space="preserve"> – Mění velikost podle velikosti okna na ose Y.</w:t>
       </w:r>
@@ -7670,31 +7232,15 @@
           <w:numId w:val="9"/>
         </w:numPr>
       </w:pPr>
-      <w:proofErr w:type="spellStart"/>
       <w:r>
         <w:rPr>
           <w:color w:val="FF0000"/>
         </w:rPr>
         <w:lastRenderedPageBreak/>
-        <w:t>config_type</w:t>
-      </w:r>
-      <w:proofErr w:type="spellEnd"/>
-      <w:r>
-        <w:rPr>
-          <w:color w:val="FF0000"/>
-        </w:rPr>
-        <w:t xml:space="preserve"> </w:t>
-      </w:r>
-      <w:r>
-        <w:t>– Jestli se bude text box využívat pro nastavení konfiguračního souboru .</w:t>
-      </w:r>
-      <w:proofErr w:type="spellStart"/>
-      <w:r>
-        <w:t>ini</w:t>
-      </w:r>
-      <w:proofErr w:type="spellEnd"/>
-      <w:r>
-        <w:t>.</w:t>
+        <w:t xml:space="preserve">config_type </w:t>
+      </w:r>
+      <w:r>
+        <w:t>– Jestli se bude text box využívat pro nastavení konfiguračního souboru .ini.</w:t>
       </w:r>
     </w:p>
     <w:p>
@@ -7715,34 +7261,14 @@
           <w:numId w:val="10"/>
         </w:numPr>
       </w:pPr>
-      <w:proofErr w:type="spellStart"/>
       <w:r>
         <w:rPr>
           <w:color w:val="FF3399"/>
         </w:rPr>
-        <w:t>url</w:t>
-      </w:r>
-      <w:proofErr w:type="spellEnd"/>
-      <w:r>
-        <w:rPr>
-          <w:color w:val="FF3399"/>
-        </w:rPr>
-        <w:t xml:space="preserve"> </w:t>
-      </w:r>
-      <w:r>
-        <w:t xml:space="preserve">– URL adresa webu, který chcete načíst (Lze načíst z text boxu pomocí jeho </w:t>
-      </w:r>
-      <w:proofErr w:type="spellStart"/>
-      <w:r>
-        <w:t>text_ID</w:t>
-      </w:r>
-      <w:proofErr w:type="spellEnd"/>
-      <w:r>
-        <w:t xml:space="preserve"> – </w:t>
-      </w:r>
-      <w:proofErr w:type="spellStart"/>
-      <w:r>
-        <w:t>get.</w:t>
+        <w:t xml:space="preserve">url </w:t>
+      </w:r>
+      <w:r>
+        <w:t>– URL adresa webu, který chcete načíst (Lze načíst z text boxu pomocí jeho text_ID – get.</w:t>
       </w:r>
       <w:r>
         <w:rPr>
@@ -7758,7 +7284,6 @@
         </w:rPr>
         <w:t>text_ID</w:t>
       </w:r>
-      <w:proofErr w:type="spellEnd"/>
       <w:r>
         <w:t>)</w:t>
       </w:r>
@@ -7774,19 +7299,11 @@
           <w:numId w:val="10"/>
         </w:numPr>
       </w:pPr>
-      <w:proofErr w:type="spellStart"/>
       <w:r>
         <w:rPr>
           <w:color w:val="00B050"/>
         </w:rPr>
-        <w:t>pos_x</w:t>
-      </w:r>
-      <w:proofErr w:type="spellEnd"/>
-      <w:r>
-        <w:rPr>
-          <w:color w:val="00B050"/>
-        </w:rPr>
-        <w:t xml:space="preserve"> </w:t>
+        <w:t xml:space="preserve">pos_x </w:t>
       </w:r>
       <w:r>
         <w:t>– Pozice na ose X.</w:t>
@@ -7800,19 +7317,11 @@
           <w:numId w:val="10"/>
         </w:numPr>
       </w:pPr>
-      <w:proofErr w:type="spellStart"/>
       <w:r>
         <w:rPr>
           <w:color w:val="00B050"/>
         </w:rPr>
-        <w:t>pos_y</w:t>
-      </w:r>
-      <w:proofErr w:type="spellEnd"/>
-      <w:r>
-        <w:rPr>
-          <w:color w:val="00B050"/>
-        </w:rPr>
-        <w:t xml:space="preserve"> </w:t>
+        <w:t xml:space="preserve">pos_y </w:t>
       </w:r>
       <w:r>
         <w:t>– Pozice na ose Y.</w:t>
@@ -7894,19 +7403,11 @@
           <w:numId w:val="10"/>
         </w:numPr>
       </w:pPr>
-      <w:proofErr w:type="spellStart"/>
       <w:r>
         <w:rPr>
           <w:color w:val="00B0F0"/>
         </w:rPr>
-        <w:t>zorder</w:t>
-      </w:r>
-      <w:proofErr w:type="spellEnd"/>
-      <w:r>
-        <w:rPr>
-          <w:color w:val="00B0F0"/>
-        </w:rPr>
-        <w:t xml:space="preserve"> </w:t>
+        <w:t xml:space="preserve">zorder </w:t>
       </w:r>
       <w:r>
         <w:t>– Posunutí do popředí nebo do pozadí pomocí čísel vrstvy (-1 dozadu, 1 dopředu – můžete použít jakákoliv čísla).</w:t>
@@ -7920,19 +7421,11 @@
           <w:numId w:val="10"/>
         </w:numPr>
       </w:pPr>
-      <w:proofErr w:type="spellStart"/>
       <w:r>
         <w:rPr>
           <w:color w:val="FF0000"/>
         </w:rPr>
-        <w:t>scale_x</w:t>
-      </w:r>
-      <w:proofErr w:type="spellEnd"/>
-      <w:r>
-        <w:rPr>
-          <w:color w:val="FF0000"/>
-        </w:rPr>
-        <w:t xml:space="preserve"> </w:t>
+        <w:t xml:space="preserve">scale_x </w:t>
       </w:r>
       <w:r>
         <w:t>– Mění pozici podle velikost okna na ose X.</w:t>
@@ -7946,7 +7439,6 @@
           <w:numId w:val="10"/>
         </w:numPr>
       </w:pPr>
-      <w:proofErr w:type="spellStart"/>
       <w:r>
         <w:rPr>
           <w:color w:val="FF0000"/>
@@ -7959,7 +7451,6 @@
         </w:rPr>
         <w:t>y</w:t>
       </w:r>
-      <w:proofErr w:type="spellEnd"/>
       <w:r>
         <w:rPr>
           <w:color w:val="FF0000"/>
@@ -7978,14 +7469,12 @@
           <w:numId w:val="10"/>
         </w:numPr>
       </w:pPr>
-      <w:proofErr w:type="spellStart"/>
       <w:r>
         <w:rPr>
           <w:color w:val="FF0000"/>
         </w:rPr>
         <w:t>resize_x</w:t>
       </w:r>
-      <w:proofErr w:type="spellEnd"/>
       <w:r>
         <w:t xml:space="preserve"> – Mění velikost podle velikosti okna na ose X.</w:t>
       </w:r>
@@ -7998,14 +7487,12 @@
           <w:numId w:val="10"/>
         </w:numPr>
       </w:pPr>
-      <w:proofErr w:type="spellStart"/>
       <w:r>
         <w:rPr>
           <w:color w:val="FF0000"/>
         </w:rPr>
         <w:t>resize_y</w:t>
       </w:r>
-      <w:proofErr w:type="spellEnd"/>
       <w:r>
         <w:t xml:space="preserve"> – Mění velikost podle velikosti okna na ose Y.</w:t>
       </w:r>
@@ -8028,23 +7515,7 @@
     </w:p>
     <w:p>
       <w:r>
-        <w:t xml:space="preserve">Styly se využívají pro vlastní </w:t>
-      </w:r>
-      <w:proofErr w:type="spellStart"/>
-      <w:r>
-        <w:t>nadesignování</w:t>
-      </w:r>
-      <w:proofErr w:type="spellEnd"/>
-      <w:r>
-        <w:t xml:space="preserve"> (zatím tlačítek) objektů – obrázky při stisknutí atd. Styly se píšou v konfiguračním souboru „.</w:t>
-      </w:r>
-      <w:proofErr w:type="spellStart"/>
-      <w:r>
-        <w:t>ini</w:t>
-      </w:r>
-      <w:proofErr w:type="spellEnd"/>
-      <w:r>
-        <w:t>“ a cesta k tomuto souboru se píše do objektu jako „</w:t>
+        <w:t>Styly se využívají pro vlastní nadesignování (zatím tlačítek) objektů – obrázky při stisknutí atd. Styly se píšou v konfiguračním souboru „.ini“ a cesta k tomuto souboru se píše do objektu jako „</w:t>
       </w:r>
       <w:r>
         <w:rPr>
@@ -8275,31 +7746,7 @@
     </w:p>
     <w:p>
       <w:r>
-        <w:t>Tlačítka jsou programovatelná podle vaší libosti. Existuje pár příkazů, které můžete použít. Každý z těchto příkazů se píše do „</w:t>
-      </w:r>
-      <w:proofErr w:type="spellStart"/>
-      <w:r>
-        <w:t>cmd</w:t>
-      </w:r>
-      <w:proofErr w:type="spellEnd"/>
-      <w:r>
-        <w:t xml:space="preserve">“ </w:t>
-      </w:r>
-      <w:proofErr w:type="spellStart"/>
-      <w:r>
-        <w:t>arraye</w:t>
-      </w:r>
-      <w:proofErr w:type="spellEnd"/>
-      <w:r>
-        <w:t xml:space="preserve"> v objektu „</w:t>
-      </w:r>
-      <w:proofErr w:type="spellStart"/>
-      <w:r>
-        <w:t>button</w:t>
-      </w:r>
-      <w:proofErr w:type="spellEnd"/>
-      <w:r>
-        <w:t>“ v JSON souboru.</w:t>
+        <w:t>Tlačítka jsou programovatelná podle vaší libosti. Existuje pár příkazů, které můžete použít. Každý z těchto příkazů se píše do „cmd“ arraye v objektu „button“ v JSON souboru.</w:t>
       </w:r>
     </w:p>
     <w:p>
@@ -8690,15 +8137,7 @@
     </w:p>
     <w:p>
       <w:r>
-        <w:t xml:space="preserve">Programuje se v našem jazyce </w:t>
-      </w:r>
-      <w:proofErr w:type="spellStart"/>
-      <w:r>
-        <w:t>Pavl</w:t>
-      </w:r>
-      <w:proofErr w:type="spellEnd"/>
-      <w:r>
-        <w:t>+. Jazyk je jednoduchý na pochopení a má jednoduchou strukturu.</w:t>
+        <w:t>Programuje se v našem jazyce Pavl+. Jazyk je jednoduchý na pochopení a má jednoduchou strukturu.</w:t>
       </w:r>
       <w:r>
         <w:t xml:space="preserve"> V dalších verzích bude přibývat více funkcí, tak nám můžete napsat, jakou bychom mohli přidat. Jako v každém jazyce jsou zde proměnné, logické funkce atd.</w:t>
@@ -8731,47 +8170,39 @@
       <w:r>
         <w:t xml:space="preserve"> – </w:t>
       </w:r>
-      <w:proofErr w:type="spellStart"/>
       <w:r>
         <w:rPr>
           <w:color w:val="5B9BD5" w:themeColor="accent5"/>
         </w:rPr>
         <w:t>integer</w:t>
       </w:r>
-      <w:proofErr w:type="spellEnd"/>
       <w:r>
         <w:t xml:space="preserve">, </w:t>
       </w:r>
-      <w:proofErr w:type="spellStart"/>
       <w:r>
         <w:rPr>
           <w:color w:val="70AD47" w:themeColor="accent6"/>
         </w:rPr>
         <w:t>float</w:t>
       </w:r>
-      <w:proofErr w:type="spellEnd"/>
       <w:r>
         <w:t xml:space="preserve">, </w:t>
       </w:r>
-      <w:proofErr w:type="spellStart"/>
       <w:r>
         <w:rPr>
           <w:color w:val="FF3399"/>
         </w:rPr>
         <w:t>string</w:t>
       </w:r>
-      <w:proofErr w:type="spellEnd"/>
       <w:r>
         <w:t xml:space="preserve">, </w:t>
       </w:r>
-      <w:proofErr w:type="spellStart"/>
       <w:r>
         <w:rPr>
           <w:color w:val="FF0000"/>
         </w:rPr>
         <w:t>boolean</w:t>
       </w:r>
-      <w:proofErr w:type="spellEnd"/>
       <w:r>
         <w:t>.</w:t>
       </w:r>
@@ -9019,15 +8450,7 @@
     </w:p>
     <w:p>
       <w:r>
-        <w:t xml:space="preserve">Je mnoho </w:t>
-      </w:r>
-      <w:proofErr w:type="gramStart"/>
-      <w:r>
-        <w:t>možností</w:t>
-      </w:r>
-      <w:proofErr w:type="gramEnd"/>
-      <w:r>
-        <w:t xml:space="preserve"> jak nastavit hodnotu proměnné. </w:t>
+        <w:t xml:space="preserve">Je mnoho možností jak nastavit hodnotu proměnné. </w:t>
       </w:r>
       <w:r>
         <w:t>Matematika funguje velmi podobně jako např. u jazyka C.</w:t>
@@ -10182,21 +9605,8 @@
       <w:bookmarkEnd w:id="24"/>
     </w:p>
     <w:p>
-      <w:proofErr w:type="spellStart"/>
-      <w:r>
-        <w:t>For</w:t>
-      </w:r>
-      <w:proofErr w:type="spellEnd"/>
-      <w:r>
-        <w:t xml:space="preserve"> </w:t>
-      </w:r>
-      <w:proofErr w:type="spellStart"/>
-      <w:r>
-        <w:t>loop</w:t>
-      </w:r>
-      <w:proofErr w:type="spellEnd"/>
-      <w:r>
-        <w:t xml:space="preserve"> se používá pro opakování určité funkce několikrát po sobě (</w:t>
+      <w:r>
+        <w:t>For loop se používá pro opakování určité funkce několikrát po sobě (</w:t>
       </w:r>
       <w:r>
         <w:t>určíte, kolikrát se bude opakovat</w:t>
@@ -10597,17 +10007,15 @@
       <w:bookmarkEnd w:id="28"/>
     </w:p>
     <w:p>
-      <w:proofErr w:type="gramStart"/>
-      <w:r>
-        <w:t>Určí</w:t>
-      </w:r>
-      <w:proofErr w:type="gramEnd"/>
-      <w:r>
-        <w:t xml:space="preserve"> jestli se hodnoty rovnají nebo jsou větší nebo menší.</w:t>
+      <w:r>
+        <w:t>Určí jestli se hodnoty rovnají nebo jsou větší nebo menší.</w:t>
       </w:r>
       <w:r>
         <w:t xml:space="preserve"> V tomto příkazu se nedá využít @</w:t>
       </w:r>
+      <w:r>
+        <w:t xml:space="preserve"> v @.</w:t>
+      </w:r>
     </w:p>
     <w:p>
       <w:pPr>
@@ -10764,9 +10172,7 @@
       <w:pPr>
         <w:pStyle w:val="Kd"/>
         <w:rPr>
-          <w:caps/>
-          <w:color w:val="1F3763" w:themeColor="accent1" w:themeShade="7F"/>
-          <w:spacing w:val="5"/>
+          <w:rStyle w:val="Zdraznn"/>
         </w:rPr>
       </w:pPr>
       <w:r>
@@ -10778,6 +10184,98 @@
           <w:rStyle w:val="Zdraznn"/>
         </w:rPr>
         <w:t xml:space="preserve"> (pokud „number1“ je větší než 5, tak se vypíše „je to pravda“ a pokud se nerovná, tak se vypíše „není to pravda“)</w:t>
+      </w:r>
+    </w:p>
+    <w:p>
+      <w:pPr>
+        <w:pStyle w:val="Nadpis3"/>
+      </w:pPr>
+      <w:r>
+        <w:t>Získání dat z json design objektů</w:t>
+      </w:r>
+    </w:p>
+    <w:p>
+      <w:r>
+        <w:t>Můžete získat např. text z text boxu a vložit jej do proměnné. Může se vložit kdekoliv a kód jej přemění na získanou hodnotu z JSON objetu.</w:t>
+      </w:r>
+    </w:p>
+    <w:p>
+      <w:pPr>
+        <w:pStyle w:val="Kd"/>
+        <w:rPr>
+          <w:rStyle w:val="Zdraznn"/>
+        </w:rPr>
+      </w:pPr>
+      <w:r>
+        <w:rPr>
+          <w:rStyle w:val="Zdraznn"/>
+        </w:rPr>
+        <w:t>&amp;get.id objektu.název hodnoty, kterou chceme získat&amp;</w:t>
+      </w:r>
+    </w:p>
+    <w:p>
+      <w:pPr>
+        <w:pStyle w:val="Kd"/>
+        <w:rPr>
+          <w:rStyle w:val="Zdraznn"/>
+        </w:rPr>
+      </w:pPr>
+      <w:r>
+        <w:t>String=string1=</w:t>
+      </w:r>
+      <w:r>
+        <w:rPr>
+          <w:b/>
+          <w:bCs/>
+        </w:rPr>
+        <w:t>&amp;get.txtbox1.text&amp;</w:t>
+      </w:r>
+      <w:r>
+        <w:rPr>
+          <w:b/>
+          <w:bCs/>
+        </w:rPr>
+        <w:t xml:space="preserve"> </w:t>
+      </w:r>
+      <w:r>
+        <w:rPr>
+          <w:rStyle w:val="Zdraznn"/>
+        </w:rPr>
+        <w:t>(Do stringu se načte text z textboxu)</w:t>
+      </w:r>
+    </w:p>
+    <w:p>
+      <w:pPr>
+        <w:pStyle w:val="Kd"/>
+        <w:rPr>
+          <w:rStyle w:val="Zdraznn"/>
+        </w:rPr>
+      </w:pPr>
+      <w:r>
+        <w:t>If=</w:t>
+      </w:r>
+      <w:r>
+        <w:rPr>
+          <w:b/>
+          <w:bCs/>
+        </w:rPr>
+        <w:t>&amp;get.t</w:t>
+      </w:r>
+      <w:r>
+        <w:rPr>
+          <w:b/>
+          <w:bCs/>
+        </w:rPr>
+        <w:t>xtbox1.text&amp;</w:t>
+      </w:r>
+      <w:r>
+        <w:t xml:space="preserve">==‘ahoj‘=@sys=notification=‘Text box obsahuje „ahoj“.‘ </w:t>
+      </w:r>
+      <w:r>
+        <w:rPr>
+          <w:rStyle w:val="Zdraznn"/>
+        </w:rPr>
+        <w:t>(zjistí se, jestli je text z text boxu „ahoj“)</w:t>
       </w:r>
     </w:p>
     <w:sectPr>
@@ -10896,11 +10394,9 @@
     <w:r>
       <w:ptab w:relativeTo="margin" w:alignment="center" w:leader="none"/>
     </w:r>
-    <w:proofErr w:type="spellStart"/>
     <w:r>
       <w:t>BeXCool</w:t>
     </w:r>
-    <w:proofErr w:type="spellEnd"/>
     <w:r>
       <w:ptab w:relativeTo="margin" w:alignment="right" w:leader="none"/>
     </w:r>
@@ -12561,7 +12057,7 @@
   <w:style w:type="paragraph" w:default="1" w:styleId="Normln">
     <w:name w:val="Normal"/>
     <w:qFormat/>
-    <w:rsid w:val="002760C0"/>
+    <w:rsid w:val="00C17F19"/>
   </w:style>
   <w:style w:type="paragraph" w:styleId="Nadpis1">
     <w:name w:val="heading 1"/>

</xml_diff>

<commit_message>
Update CZ - PavlOS Dokumentace Pro Vývojáře.docx
</commit_message>
<xml_diff>
--- a/Documentations/CZ - PavlOS Dokumentace Pro Vývojáře.docx
+++ b/Documentations/CZ - PavlOS Dokumentace Pro Vývojáře.docx
@@ -9082,6 +9082,25 @@
     </w:p>
     <w:p>
       <w:r>
+        <w:t xml:space="preserve">Verze </w:t>
+      </w:r>
+      <w:proofErr w:type="spellStart"/>
+      <w:r>
+        <w:t>Pavl</w:t>
+      </w:r>
+      <w:proofErr w:type="spellEnd"/>
+      <w:r>
+        <w:t>+</w:t>
+      </w:r>
+      <w:r>
+        <w:t xml:space="preserve"> je </w:t>
+      </w:r>
+      <w:r>
+        <w:t>1.0.0</w:t>
+      </w:r>
+    </w:p>
+    <w:p>
+      <w:r>
         <w:t>Každá funkce se píše do jednoho řádku – kód se spouští řádek po řádku.</w:t>
       </w:r>
     </w:p>
@@ -9096,13 +9115,13 @@
       </w:pPr>
       <w:bookmarkStart w:id="19" w:name="_Toc57815844"/>
       <w:r>
+        <w:lastRenderedPageBreak/>
         <w:t>Typy proměnných</w:t>
       </w:r>
       <w:bookmarkEnd w:id="19"/>
     </w:p>
     <w:p>
       <w:r>
-        <w:lastRenderedPageBreak/>
         <w:t>Jsou zde 4 typy proměnných</w:t>
       </w:r>
       <w:r>
@@ -11423,6 +11442,7 @@
         <w:docPartUnique/>
       </w:docPartObj>
     </w:sdtPr>
+    <w:sdtEndPr/>
     <w:sdtContent>
       <w:p>
         <w:pPr>

</xml_diff>

<commit_message>
Fixed bug with resizing
It was caused by "startup resize and scale" when you update appdata.
</commit_message>
<xml_diff>
--- a/Documentations/CZ - PavlOS Dokumentace Pro Vývojáře.docx
+++ b/Documentations/CZ - PavlOS Dokumentace Pro Vývojáře.docx
@@ -2653,27 +2653,14 @@
       <w:r>
         <w:t xml:space="preserve">Obrázek </w:t>
       </w:r>
-      <w:r>
-        <w:fldChar w:fldCharType="begin"/>
-      </w:r>
-      <w:r>
-        <w:instrText xml:space="preserve"> SEQ Obrázek \* ARABIC </w:instrText>
-      </w:r>
-      <w:r>
-        <w:fldChar w:fldCharType="separate"/>
-      </w:r>
-      <w:r>
-        <w:rPr>
-          <w:noProof/>
-        </w:rPr>
-        <w:t>1</w:t>
-      </w:r>
-      <w:r>
-        <w:rPr>
-          <w:noProof/>
-        </w:rPr>
-        <w:fldChar w:fldCharType="end"/>
-      </w:r>
+      <w:fldSimple w:instr=" SEQ Obrázek \* ARABIC ">
+        <w:r>
+          <w:rPr>
+            <w:noProof/>
+          </w:rPr>
+          <w:t>1</w:t>
+        </w:r>
+      </w:fldSimple>
       <w:r>
         <w:t xml:space="preserve"> - Aplikace Welcome to PavlOS!</w:t>
       </w:r>
@@ -2736,27 +2723,14 @@
       <w:r>
         <w:t xml:space="preserve">Obrázek </w:t>
       </w:r>
-      <w:r>
-        <w:fldChar w:fldCharType="begin"/>
-      </w:r>
-      <w:r>
-        <w:instrText xml:space="preserve"> SEQ Obrázek \* ARABIC </w:instrText>
-      </w:r>
-      <w:r>
-        <w:fldChar w:fldCharType="separate"/>
-      </w:r>
-      <w:r>
-        <w:rPr>
-          <w:noProof/>
-        </w:rPr>
-        <w:t>2</w:t>
-      </w:r>
-      <w:r>
-        <w:rPr>
-          <w:noProof/>
-        </w:rPr>
-        <w:fldChar w:fldCharType="end"/>
-      </w:r>
+      <w:fldSimple w:instr=" SEQ Obrázek \* ARABIC ">
+        <w:r>
+          <w:rPr>
+            <w:noProof/>
+          </w:rPr>
+          <w:t>2</w:t>
+        </w:r>
+      </w:fldSimple>
       <w:r>
         <w:t xml:space="preserve"> - Aplikace Settings</w:t>
       </w:r>
@@ -7721,6 +7695,36 @@
       </w:r>
       <w:r>
         <w:t>).</w:t>
+      </w:r>
+    </w:p>
+    <w:p>
+      <w:pPr>
+        <w:pStyle w:val="Odstavecseseznamem"/>
+        <w:numPr>
+          <w:ilvl w:val="0"/>
+          <w:numId w:val="10"/>
+        </w:numPr>
+      </w:pPr>
+      <w:r>
+        <w:rPr>
+          <w:color w:val="FF3399"/>
+        </w:rPr>
+        <w:t>on_URL_changed</w:t>
+      </w:r>
+      <w:r>
+        <w:rPr>
+          <w:color w:val="FF3399"/>
+        </w:rPr>
+        <w:t xml:space="preserve"> </w:t>
+      </w:r>
+      <w:r>
+        <w:t>– Provede příkaz</w:t>
+      </w:r>
+      <w:r>
+        <w:t>, který jste zde napsali (stejné příkazy jako u tlačítek)</w:t>
+      </w:r>
+      <w:r>
+        <w:t>, pokud se změní URL adresa.</w:t>
       </w:r>
     </w:p>
     <w:p>
@@ -8172,13 +8176,13 @@
       </w:pPr>
       <w:bookmarkStart w:id="16" w:name="_Toc58098187"/>
       <w:r>
+        <w:lastRenderedPageBreak/>
         <w:t>příkazy v tlačítcích</w:t>
       </w:r>
       <w:bookmarkEnd w:id="16"/>
     </w:p>
     <w:p>
       <w:r>
-        <w:lastRenderedPageBreak/>
         <w:t>Tlačítka jsou programovatelná podle vaší libosti. Existuje pár příkazů, které můžete použít. Každý z těchto příkazů se píše do „cmd“ arraye v objektu „button“ v JSON souboru.</w:t>
       </w:r>
       <w:r>
@@ -8621,12 +8625,12 @@
     </w:p>
     <w:p>
       <w:r>
+        <w:lastRenderedPageBreak/>
         <w:t>Každá funkce se píše do jednoho řádku – kód se spouští řádek po řádku.</w:t>
       </w:r>
     </w:p>
     <w:p>
       <w:r>
-        <w:lastRenderedPageBreak/>
         <w:t>Díky programování můžete vytvořit jakékoliv aplikace a máte více prostoru pro kreativitu – např. oznámení může mít text z proměnné nebo máte jednodušší propojování kódu s JSON objekty.</w:t>
       </w:r>
     </w:p>
@@ -9076,6 +9080,7 @@
         </w:rPr>
       </w:pPr>
       <w:r>
+        <w:lastRenderedPageBreak/>
         <w:t>Set=Number1=Number2</w:t>
       </w:r>
       <w:r>
@@ -9093,7 +9098,6 @@
         <w:pStyle w:val="Nadpis4"/>
       </w:pPr>
       <w:r>
-        <w:lastRenderedPageBreak/>
         <w:t>ZÍSKÁNÍ HODNOTY Z JSON OBJEKTU</w:t>
       </w:r>
     </w:p>
@@ -9722,6 +9726,7 @@
         </w:rPr>
       </w:pPr>
       <w:r>
+        <w:lastRenderedPageBreak/>
         <w:t xml:space="preserve">Set=Number1=Number1-Number2 </w:t>
       </w:r>
       <w:r>
@@ -9768,8 +9773,454 @@
           <w:rStyle w:val="Nadpis4Char"/>
           <w:caps/>
         </w:rPr>
+        <w:t>Násobení</w:t>
+      </w:r>
+    </w:p>
+    <w:p>
+      <w:pPr>
+        <w:pStyle w:val="Kd"/>
+        <w:rPr>
+          <w:rStyle w:val="Zdraznn"/>
+        </w:rPr>
+      </w:pPr>
+      <w:r>
+        <w:rPr>
+          <w:rStyle w:val="Zdraznn"/>
+        </w:rPr>
+        <w:t>SET=NÁZEV PROMĚNNÉ</w:t>
+      </w:r>
+      <w:r>
+        <w:rPr>
+          <w:rStyle w:val="Zdraznn"/>
+        </w:rPr>
+        <w:t xml:space="preserve"> (DO KTERÉ </w:t>
+      </w:r>
+      <w:r>
+        <w:rPr>
+          <w:rStyle w:val="Zdraznn"/>
+        </w:rPr>
+        <w:t>vložíme</w:t>
+      </w:r>
+      <w:r>
+        <w:rPr>
+          <w:rStyle w:val="Zdraznn"/>
+        </w:rPr>
+        <w:t xml:space="preserve"> VÝSLEDEK)</w:t>
+      </w:r>
+      <w:r>
+        <w:rPr>
+          <w:rStyle w:val="Zdraznn"/>
+        </w:rPr>
+        <w:t>=</w:t>
+      </w:r>
+      <w:r>
+        <w:rPr>
+          <w:rStyle w:val="Zdraznn"/>
+        </w:rPr>
+        <w:t>NÁSOBENÍ</w:t>
+      </w:r>
+    </w:p>
+    <w:p>
+      <w:pPr>
+        <w:pStyle w:val="Kd"/>
+      </w:pPr>
+      <w:r>
+        <w:t xml:space="preserve">Set=Number1=10*5 </w:t>
+      </w:r>
+      <w:r>
+        <w:rPr>
+          <w:rStyle w:val="Zdraznn"/>
+        </w:rPr>
+        <w:t>(</w:t>
+      </w:r>
+      <w:r>
+        <w:rPr>
+          <w:rStyle w:val="Zdraznn"/>
+        </w:rPr>
+        <w:t>NÁSOBENÍ</w:t>
+      </w:r>
+      <w:r>
+        <w:rPr>
+          <w:rStyle w:val="Zdraznn"/>
+        </w:rPr>
+        <w:t xml:space="preserve"> čísel a </w:t>
+      </w:r>
+      <w:r>
+        <w:rPr>
+          <w:rStyle w:val="Zdraznn"/>
+        </w:rPr>
+        <w:t>vložení</w:t>
+      </w:r>
+      <w:r>
+        <w:rPr>
+          <w:rStyle w:val="Zdraznn"/>
+        </w:rPr>
+        <w:t xml:space="preserve"> výsledku do proměnné)</w:t>
+      </w:r>
+    </w:p>
+    <w:p>
+      <w:pPr>
+        <w:pStyle w:val="Kd"/>
+        <w:rPr>
+          <w:rStyle w:val="Zdraznn"/>
+        </w:rPr>
+      </w:pPr>
+      <w:r>
+        <w:t xml:space="preserve">Set=Number1=Number1*2 </w:t>
+      </w:r>
+      <w:r>
+        <w:rPr>
+          <w:rStyle w:val="Zdraznn"/>
+        </w:rPr>
+        <w:t>(</w:t>
+      </w:r>
+      <w:r>
+        <w:rPr>
+          <w:rStyle w:val="Zdraznn"/>
+        </w:rPr>
+        <w:t>NÁSOBENÍ</w:t>
+      </w:r>
+      <w:r>
+        <w:rPr>
+          <w:rStyle w:val="Zdraznn"/>
+        </w:rPr>
+        <w:t xml:space="preserve"> proměnné s číslem a </w:t>
+      </w:r>
+      <w:r>
+        <w:rPr>
+          <w:rStyle w:val="Zdraznn"/>
+        </w:rPr>
+        <w:t>vložení</w:t>
+      </w:r>
+      <w:r>
+        <w:rPr>
+          <w:rStyle w:val="Zdraznn"/>
+        </w:rPr>
+        <w:t xml:space="preserve"> výsledku do proměnné)</w:t>
+      </w:r>
+    </w:p>
+    <w:p>
+      <w:pPr>
+        <w:pStyle w:val="Kd"/>
+        <w:rPr>
+          <w:rStyle w:val="Zdraznn"/>
+        </w:rPr>
+      </w:pPr>
+      <w:r>
+        <w:t xml:space="preserve">Set=Number1=Number1*Number2 </w:t>
+      </w:r>
+      <w:r>
+        <w:rPr>
+          <w:rStyle w:val="Zdraznn"/>
+        </w:rPr>
+        <w:t xml:space="preserve">(NÁSOBENÍ dvou proměnných a </w:t>
+      </w:r>
+      <w:r>
+        <w:rPr>
+          <w:rStyle w:val="Zdraznn"/>
+        </w:rPr>
+        <w:t>vložení</w:t>
+      </w:r>
+      <w:r>
+        <w:rPr>
+          <w:rStyle w:val="Zdraznn"/>
+        </w:rPr>
+        <w:t xml:space="preserve"> výsledku do proměnné)</w:t>
+      </w:r>
+    </w:p>
+    <w:p>
+      <w:pPr>
+        <w:pStyle w:val="Nadpis4"/>
+      </w:pPr>
+      <w:r>
+        <w:t>Dělení</w:t>
+      </w:r>
+    </w:p>
+    <w:p>
+      <w:pPr>
+        <w:pStyle w:val="Kd"/>
+        <w:rPr>
+          <w:rStyle w:val="Zdraznn"/>
+        </w:rPr>
+      </w:pPr>
+      <w:r>
+        <w:rPr>
+          <w:rStyle w:val="Zdraznn"/>
+        </w:rPr>
+        <w:t>SET=NÁZEV PROMĚNNÉ</w:t>
+      </w:r>
+      <w:r>
+        <w:rPr>
+          <w:rStyle w:val="Zdraznn"/>
+        </w:rPr>
+        <w:t xml:space="preserve"> (DO KTERÉ </w:t>
+      </w:r>
+      <w:r>
+        <w:rPr>
+          <w:rStyle w:val="Zdraznn"/>
+        </w:rPr>
+        <w:t>vložíme</w:t>
+      </w:r>
+      <w:r>
+        <w:rPr>
+          <w:rStyle w:val="Zdraznn"/>
+        </w:rPr>
+        <w:t xml:space="preserve"> VÝSLEDEK)</w:t>
+      </w:r>
+      <w:r>
+        <w:rPr>
+          <w:rStyle w:val="Zdraznn"/>
+        </w:rPr>
+        <w:t>=</w:t>
+      </w:r>
+      <w:r>
+        <w:rPr>
+          <w:rStyle w:val="Zdraznn"/>
+        </w:rPr>
+        <w:t>dělení</w:t>
+      </w:r>
+    </w:p>
+    <w:p>
+      <w:pPr>
+        <w:pStyle w:val="Kd"/>
+      </w:pPr>
+      <w:r>
+        <w:t xml:space="preserve">Set=Number1=10-5 </w:t>
+      </w:r>
+      <w:r>
+        <w:rPr>
+          <w:rStyle w:val="Zdraznn"/>
+        </w:rPr>
+        <w:t>(</w:t>
+      </w:r>
+      <w:r>
+        <w:rPr>
+          <w:rStyle w:val="Zdraznn"/>
+        </w:rPr>
+        <w:t>dělení</w:t>
+      </w:r>
+      <w:r>
+        <w:rPr>
+          <w:rStyle w:val="Zdraznn"/>
+        </w:rPr>
+        <w:t xml:space="preserve"> čísel a </w:t>
+      </w:r>
+      <w:r>
+        <w:rPr>
+          <w:rStyle w:val="Zdraznn"/>
+        </w:rPr>
+        <w:t>vložení</w:t>
+      </w:r>
+      <w:r>
+        <w:rPr>
+          <w:rStyle w:val="Zdraznn"/>
+        </w:rPr>
+        <w:t xml:space="preserve"> výsledku do proměnné)</w:t>
+      </w:r>
+    </w:p>
+    <w:p>
+      <w:pPr>
+        <w:pStyle w:val="Kd"/>
+        <w:rPr>
+          <w:rStyle w:val="Zdraznn"/>
+        </w:rPr>
+      </w:pPr>
+      <w:r>
+        <w:t xml:space="preserve">Set=Number1=Number1-2 </w:t>
+      </w:r>
+      <w:r>
+        <w:rPr>
+          <w:rStyle w:val="Zdraznn"/>
+        </w:rPr>
+        <w:t>(</w:t>
+      </w:r>
+      <w:r>
+        <w:rPr>
+          <w:rStyle w:val="Zdraznn"/>
+        </w:rPr>
+        <w:t>dělení</w:t>
+      </w:r>
+      <w:r>
+        <w:rPr>
+          <w:rStyle w:val="Zdraznn"/>
+        </w:rPr>
+        <w:t xml:space="preserve"> proměnné s číslem a </w:t>
+      </w:r>
+      <w:r>
+        <w:rPr>
+          <w:rStyle w:val="Zdraznn"/>
+        </w:rPr>
+        <w:t>vložení</w:t>
+      </w:r>
+      <w:r>
+        <w:rPr>
+          <w:rStyle w:val="Zdraznn"/>
+        </w:rPr>
+        <w:t xml:space="preserve"> výsledku do proměnné)</w:t>
+      </w:r>
+    </w:p>
+    <w:p>
+      <w:pPr>
+        <w:pStyle w:val="Kd"/>
+        <w:rPr>
+          <w:rStyle w:val="Zdraznn"/>
+        </w:rPr>
+      </w:pPr>
+      <w:r>
+        <w:t xml:space="preserve">Set=Number1=Number1-Number2 </w:t>
+      </w:r>
+      <w:r>
+        <w:rPr>
+          <w:rStyle w:val="Zdraznn"/>
+        </w:rPr>
+        <w:t>(</w:t>
+      </w:r>
+      <w:r>
+        <w:rPr>
+          <w:rStyle w:val="Zdraznn"/>
+        </w:rPr>
+        <w:t>dělení</w:t>
+      </w:r>
+      <w:r>
+        <w:rPr>
+          <w:rStyle w:val="Zdraznn"/>
+        </w:rPr>
+        <w:t xml:space="preserve"> dvou proměnných a </w:t>
+      </w:r>
+      <w:r>
+        <w:rPr>
+          <w:rStyle w:val="Zdraznn"/>
+        </w:rPr>
+        <w:t>vložení</w:t>
+      </w:r>
+      <w:r>
+        <w:rPr>
+          <w:rStyle w:val="Zdraznn"/>
+        </w:rPr>
+        <w:t xml:space="preserve"> výsledku do proměnné)</w:t>
+      </w:r>
+    </w:p>
+    <w:p>
+      <w:pPr>
+        <w:pStyle w:val="Nadpis3"/>
+      </w:pPr>
+      <w:bookmarkStart w:id="24" w:name="_Toc58098195"/>
+      <w:r>
+        <w:t>O</w:t>
+      </w:r>
+      <w:r>
+        <w:t>pakování (for loop)</w:t>
+      </w:r>
+      <w:bookmarkEnd w:id="24"/>
+    </w:p>
+    <w:p>
+      <w:r>
+        <w:t>For loop se používá pro opakování určité funkce několikrát po sobě (</w:t>
+      </w:r>
+      <w:r>
+        <w:t>určíte, kolikrát se bude opakovat</w:t>
+      </w:r>
+      <w:r>
+        <w:t>).</w:t>
+      </w:r>
+    </w:p>
+    <w:p>
+      <w:pPr>
+        <w:pStyle w:val="Kd"/>
+        <w:rPr>
+          <w:rStyle w:val="Zdraznn"/>
+        </w:rPr>
+      </w:pPr>
+      <w:r>
+        <w:rPr>
+          <w:rStyle w:val="Zdraznn"/>
+        </w:rPr>
+        <w:t>for=kolikrát se bude opakovat (muze být i proměnná)=@kód, který se bude vykonávat („@“ vždy znamená – spustit kód</w:t>
+      </w:r>
+      <w:r>
+        <w:rPr>
+          <w:rStyle w:val="Zdraznn"/>
+        </w:rPr>
+        <w:t>, „@“ může být použito několikrát za sebou</w:t>
+      </w:r>
+      <w:r>
+        <w:rPr>
+          <w:rStyle w:val="Zdraznn"/>
+        </w:rPr>
+        <w:t>)</w:t>
+      </w:r>
+    </w:p>
+    <w:p>
+      <w:pPr>
+        <w:pStyle w:val="Kd"/>
+        <w:rPr>
+          <w:rStyle w:val="Zdraznn"/>
+        </w:rPr>
+      </w:pPr>
+      <w:r>
+        <w:t xml:space="preserve">For=7=@set=number1=number1+1 </w:t>
+      </w:r>
+      <w:r>
+        <w:rPr>
+          <w:rStyle w:val="Zdraznn"/>
+        </w:rPr>
+        <w:t>(7x se zopakuje příkaz)</w:t>
+      </w:r>
+    </w:p>
+    <w:p>
+      <w:pPr>
+        <w:pStyle w:val="Kd"/>
+        <w:rPr>
+          <w:rStyle w:val="Zdraznn"/>
+        </w:rPr>
+      </w:pPr>
+      <w:r>
+        <w:t>For=number2=@append=number1+‘Ahoj‘</w:t>
+      </w:r>
+      <w:r>
+        <w:t>@sys=shutdown</w:t>
+      </w:r>
+      <w:r>
+        <w:t xml:space="preserve"> </w:t>
+      </w:r>
+      <w:r>
+        <w:rPr>
+          <w:rStyle w:val="Zdraznn"/>
+        </w:rPr>
+        <w:t>(příkaz se opakuje tolikrát, podle hodnoty proměnné „number2“)</w:t>
+      </w:r>
+    </w:p>
+    <w:p>
+      <w:pPr>
+        <w:pStyle w:val="Nadpis3"/>
+      </w:pPr>
+      <w:bookmarkStart w:id="25" w:name="_Toc58098196"/>
+      <w:r>
+        <w:t>Práce se systémem</w:t>
+      </w:r>
+      <w:bookmarkEnd w:id="25"/>
+    </w:p>
+    <w:p>
+      <w:r>
+        <w:t>V systému se dá udělat nebo změnit hodně věcí, jako např. restartovat nebo vypnout systém, měnit datum a čas…</w:t>
+      </w:r>
+    </w:p>
+    <w:p>
+      <w:pPr>
+        <w:pStyle w:val="Kd"/>
+        <w:rPr>
+          <w:rStyle w:val="Zdraznn"/>
+        </w:rPr>
+      </w:pPr>
+      <w:r>
         <w:lastRenderedPageBreak/>
-        <w:t>Násobení</w:t>
+        <w:t xml:space="preserve">Sys=shutdown </w:t>
+      </w:r>
+      <w:r>
+        <w:rPr>
+          <w:rStyle w:val="Zdraznn"/>
+        </w:rPr>
+        <w:t>(vypne systém)</w:t>
       </w:r>
     </w:p>
     <w:p>
@@ -9780,78 +10231,141 @@
         </w:rPr>
       </w:pPr>
       <w:r>
-        <w:rPr>
-          <w:rStyle w:val="Zdraznn"/>
-        </w:rPr>
-        <w:t>SET=NÁZEV PROMĚNNÉ</w:t>
-      </w:r>
-      <w:r>
-        <w:rPr>
-          <w:rStyle w:val="Zdraznn"/>
-        </w:rPr>
-        <w:t xml:space="preserve"> (DO KTERÉ </w:t>
-      </w:r>
-      <w:r>
-        <w:rPr>
-          <w:rStyle w:val="Zdraznn"/>
-        </w:rPr>
-        <w:t>vložíme</w:t>
-      </w:r>
-      <w:r>
-        <w:rPr>
-          <w:rStyle w:val="Zdraznn"/>
-        </w:rPr>
-        <w:t xml:space="preserve"> VÝSLEDEK)</w:t>
-      </w:r>
-      <w:r>
-        <w:rPr>
-          <w:rStyle w:val="Zdraznn"/>
-        </w:rPr>
+        <w:t xml:space="preserve">Sys=restart </w:t>
+      </w:r>
+      <w:r>
+        <w:rPr>
+          <w:rStyle w:val="Zdraznn"/>
+        </w:rPr>
+        <w:t>(restartuje systém)</w:t>
+      </w:r>
+    </w:p>
+    <w:p>
+      <w:pPr>
+        <w:pStyle w:val="Kd"/>
+        <w:rPr>
+          <w:rStyle w:val="Zdraznn"/>
+        </w:rPr>
+      </w:pPr>
+      <w:r>
+        <w:t>Sys=</w:t>
+      </w:r>
+      <w:r>
+        <w:t>close_apps</w:t>
+      </w:r>
+      <w:r>
+        <w:t xml:space="preserve"> </w:t>
+      </w:r>
+      <w:r>
+        <w:rPr>
+          <w:rStyle w:val="Zdraznn"/>
+        </w:rPr>
+        <w:t>(zavře všechny aplikace)</w:t>
+      </w:r>
+    </w:p>
+    <w:p>
+      <w:pPr>
+        <w:pStyle w:val="Kd"/>
+        <w:rPr>
+          <w:rStyle w:val="Zdraznn"/>
+        </w:rPr>
+      </w:pPr>
+      <w:r>
+        <w:t xml:space="preserve">Sys=min_apps </w:t>
+      </w:r>
+      <w:r>
+        <w:rPr>
+          <w:rStyle w:val="Zdraznn"/>
+        </w:rPr>
+        <w:t>(minimalizuje všechny aplikace)</w:t>
+      </w:r>
+    </w:p>
+    <w:p>
+      <w:pPr>
+        <w:pStyle w:val="Kd"/>
+        <w:rPr>
+          <w:rStyle w:val="Zdraznn"/>
+        </w:rPr>
+      </w:pPr>
+      <w:r>
+        <w:t>Sys=</w:t>
+      </w:r>
+      <w:r>
+        <w:t>notification</w:t>
+      </w:r>
+      <w:r>
         <w:t>=</w:t>
       </w:r>
       <w:r>
-        <w:rPr>
-          <w:rStyle w:val="Zdraznn"/>
-        </w:rPr>
-        <w:t>NÁSOBENÍ</w:t>
+        <w:t>‘</w:t>
+      </w:r>
+      <w:r>
+        <w:t>Nadpis</w:t>
+      </w:r>
+      <w:r>
+        <w:t>‘</w:t>
+      </w:r>
+      <w:r>
+        <w:t xml:space="preserve"> (Může být proměnná</w:t>
+      </w:r>
+      <w:r>
+        <w:t xml:space="preserve"> – bez uvozovek</w:t>
+      </w:r>
+      <w:r>
+        <w:t>)</w:t>
+      </w:r>
+      <w:r>
+        <w:t>=</w:t>
+      </w:r>
+      <w:r>
+        <w:t>‘</w:t>
+      </w:r>
+      <w:r>
+        <w:t>Text</w:t>
+      </w:r>
+      <w:r>
+        <w:t>‘</w:t>
+      </w:r>
+      <w:r>
+        <w:t xml:space="preserve"> (Může být proměnná</w:t>
+      </w:r>
+      <w:r>
+        <w:t xml:space="preserve"> – bez uvozovek</w:t>
+      </w:r>
+      <w:r>
+        <w:t>)</w:t>
+      </w:r>
+      <w:r>
+        <w:t xml:space="preserve"> </w:t>
+      </w:r>
+      <w:r>
+        <w:rPr>
+          <w:rStyle w:val="Zdraznn"/>
+        </w:rPr>
+        <w:t>(vytvoří ihned oznámení)</w:t>
       </w:r>
     </w:p>
     <w:p>
       <w:pPr>
         <w:pStyle w:val="Kd"/>
-      </w:pPr>
-      <w:r>
-        <w:t xml:space="preserve">Set=Number1=10*5 </w:t>
-      </w:r>
-      <w:r>
-        <w:rPr>
-          <w:rStyle w:val="Zdraznn"/>
-        </w:rPr>
-        <w:t>(</w:t>
-      </w:r>
-      <w:r>
-        <w:rPr>
-          <w:rStyle w:val="Zdraznn"/>
-        </w:rPr>
-        <w:t>NÁSOBENÍ</w:t>
-      </w:r>
-      <w:r>
-        <w:rPr>
-          <w:rStyle w:val="Zdraznn"/>
-        </w:rPr>
-        <w:t xml:space="preserve"> čísel a </w:t>
-      </w:r>
-      <w:r>
-        <w:rPr>
-          <w:rStyle w:val="Zdraznn"/>
-        </w:rPr>
-        <w:t>vložení</w:t>
-      </w:r>
-      <w:r>
-        <w:rPr>
-          <w:rStyle w:val="Zdraznn"/>
-        </w:rPr>
-        <w:t xml:space="preserve"> výsledku do proměnné)</w:t>
+        <w:rPr>
+          <w:rStyle w:val="Zdraznn"/>
+        </w:rPr>
+      </w:pPr>
+      <w:r>
+        <w:t>Sys=</w:t>
+      </w:r>
+      <w:r>
+        <w:t>time_and_date</w:t>
+      </w:r>
+      <w:r>
+        <w:t xml:space="preserve">=12 </w:t>
+      </w:r>
+      <w:r>
+        <w:rPr>
+          <w:rStyle w:val="Zdraznn"/>
+        </w:rPr>
+        <w:t>(nastaví 12 hodinový formát s mm/dd/yyyy)</w:t>
       </w:r>
     </w:p>
     <w:p>
@@ -9862,37 +10376,19 @@
         </w:rPr>
       </w:pPr>
       <w:r>
-        <w:t xml:space="preserve">Set=Number1=Number1*2 </w:t>
-      </w:r>
-      <w:r>
-        <w:rPr>
-          <w:rStyle w:val="Zdraznn"/>
-        </w:rPr>
-        <w:t>(</w:t>
-      </w:r>
-      <w:r>
-        <w:rPr>
-          <w:rStyle w:val="Zdraznn"/>
-        </w:rPr>
-        <w:t>NÁSOBENÍ</w:t>
-      </w:r>
-      <w:r>
-        <w:rPr>
-          <w:rStyle w:val="Zdraznn"/>
-        </w:rPr>
-        <w:t xml:space="preserve"> proměnné s číslem a </w:t>
-      </w:r>
-      <w:r>
-        <w:rPr>
-          <w:rStyle w:val="Zdraznn"/>
-        </w:rPr>
-        <w:t>vložení</w:t>
-      </w:r>
-      <w:r>
-        <w:rPr>
-          <w:rStyle w:val="Zdraznn"/>
-        </w:rPr>
-        <w:t xml:space="preserve"> výsledku do proměnné)</w:t>
+        <w:t>Sys=</w:t>
+      </w:r>
+      <w:r>
+        <w:t>time_and_date</w:t>
+      </w:r>
+      <w:r>
+        <w:t xml:space="preserve">=24 </w:t>
+      </w:r>
+      <w:r>
+        <w:rPr>
+          <w:rStyle w:val="Zdraznn"/>
+        </w:rPr>
+        <w:t>(nastaví 24 hodinový formát s dd/mm/yyyy)</w:t>
       </w:r>
     </w:p>
     <w:p>
@@ -9903,33 +10399,46 @@
         </w:rPr>
       </w:pPr>
       <w:r>
-        <w:t xml:space="preserve">Set=Number1=Number1*Number2 </w:t>
-      </w:r>
-      <w:r>
-        <w:rPr>
-          <w:rStyle w:val="Zdraznn"/>
-        </w:rPr>
-        <w:t xml:space="preserve">(NÁSOBENÍ dvou proměnných a </w:t>
-      </w:r>
-      <w:r>
-        <w:rPr>
-          <w:rStyle w:val="Zdraznn"/>
-        </w:rPr>
-        <w:t>vložení</w:t>
-      </w:r>
-      <w:r>
-        <w:rPr>
-          <w:rStyle w:val="Zdraznn"/>
-        </w:rPr>
-        <w:t xml:space="preserve"> výsledku do proměnné)</w:t>
-      </w:r>
-    </w:p>
-    <w:p>
-      <w:pPr>
-        <w:pStyle w:val="Nadpis4"/>
-      </w:pPr>
-      <w:r>
-        <w:t>Dělení</w:t>
+        <w:t>Sys=clipboard=‘Text‘ (Může být proměnná – bez uvozovek)</w:t>
+      </w:r>
+      <w:r>
+        <w:t xml:space="preserve"> </w:t>
+      </w:r>
+      <w:r>
+        <w:rPr>
+          <w:rStyle w:val="Zdraznn"/>
+        </w:rPr>
+        <w:t>(uloží text/proměnnou do schránky – stejné jako CTRL+c</w:t>
+      </w:r>
+      <w:r>
+        <w:rPr>
+          <w:rStyle w:val="Zdraznn"/>
+        </w:rPr>
+        <w:t xml:space="preserve"> nebo kopírování</w:t>
+      </w:r>
+      <w:r>
+        <w:rPr>
+          <w:rStyle w:val="Zdraznn"/>
+        </w:rPr>
+        <w:t>)</w:t>
+      </w:r>
+    </w:p>
+    <w:p>
+      <w:pPr>
+        <w:pStyle w:val="Nadpis3"/>
+      </w:pPr>
+      <w:bookmarkStart w:id="26" w:name="_Toc58098197"/>
+      <w:r>
+        <w:t>P</w:t>
+      </w:r>
+      <w:r>
+        <w:t>rint do logu</w:t>
+      </w:r>
+      <w:bookmarkEnd w:id="26"/>
+    </w:p>
+    <w:p>
+      <w:r>
+        <w:t>Vepíše určený text do systémového logu (ještě není dokončen).</w:t>
       </w:r>
     </w:p>
     <w:p>
@@ -9943,75 +10452,24 @@
         <w:rPr>
           <w:rStyle w:val="Zdraznn"/>
         </w:rPr>
-        <w:t>SET=NÁZEV PROMĚNNÉ</w:t>
-      </w:r>
-      <w:r>
-        <w:rPr>
-          <w:rStyle w:val="Zdraznn"/>
-        </w:rPr>
-        <w:t xml:space="preserve"> (DO KTERÉ </w:t>
-      </w:r>
-      <w:r>
-        <w:rPr>
-          <w:rStyle w:val="Zdraznn"/>
-        </w:rPr>
-        <w:t>vložíme</w:t>
-      </w:r>
-      <w:r>
-        <w:rPr>
-          <w:rStyle w:val="Zdraznn"/>
-        </w:rPr>
-        <w:t xml:space="preserve"> VÝSLEDEK)</w:t>
-      </w:r>
-      <w:r>
-        <w:rPr>
-          <w:rStyle w:val="Zdraznn"/>
-        </w:rPr>
-        <w:t>=</w:t>
-      </w:r>
-      <w:r>
-        <w:rPr>
-          <w:rStyle w:val="Zdraznn"/>
-        </w:rPr>
-        <w:t>dělení</w:t>
+        <w:t>print=text nebo proměnná</w:t>
       </w:r>
     </w:p>
     <w:p>
       <w:pPr>
         <w:pStyle w:val="Kd"/>
-      </w:pPr>
-      <w:r>
-        <w:t xml:space="preserve">Set=Number1=10-5 </w:t>
-      </w:r>
-      <w:r>
-        <w:rPr>
-          <w:rStyle w:val="Zdraznn"/>
-        </w:rPr>
-        <w:t>(</w:t>
-      </w:r>
-      <w:r>
-        <w:rPr>
-          <w:rStyle w:val="Zdraznn"/>
-        </w:rPr>
-        <w:t>dělení</w:t>
-      </w:r>
-      <w:r>
-        <w:rPr>
-          <w:rStyle w:val="Zdraznn"/>
-        </w:rPr>
-        <w:t xml:space="preserve"> čísel a </w:t>
-      </w:r>
-      <w:r>
-        <w:rPr>
-          <w:rStyle w:val="Zdraznn"/>
-        </w:rPr>
-        <w:t>vložení</w:t>
-      </w:r>
-      <w:r>
-        <w:rPr>
-          <w:rStyle w:val="Zdraznn"/>
-        </w:rPr>
-        <w:t xml:space="preserve"> výsledku do proměnné)</w:t>
+        <w:rPr>
+          <w:rStyle w:val="Zdraznn"/>
+        </w:rPr>
+      </w:pPr>
+      <w:r>
+        <w:t xml:space="preserve">Print=Tohle funguje! </w:t>
+      </w:r>
+      <w:r>
+        <w:rPr>
+          <w:rStyle w:val="Zdraznn"/>
+        </w:rPr>
+        <w:t>(printne větu „tohle funguje!“ do logu)</w:t>
       </w:r>
     </w:p>
     <w:p>
@@ -10022,37 +10480,31 @@
         </w:rPr>
       </w:pPr>
       <w:r>
-        <w:t xml:space="preserve">Set=Number1=Number1-2 </w:t>
-      </w:r>
-      <w:r>
-        <w:rPr>
-          <w:rStyle w:val="Zdraznn"/>
-        </w:rPr>
-        <w:t>(</w:t>
-      </w:r>
-      <w:r>
-        <w:rPr>
-          <w:rStyle w:val="Zdraznn"/>
-        </w:rPr>
-        <w:t>dělení</w:t>
-      </w:r>
-      <w:r>
-        <w:rPr>
-          <w:rStyle w:val="Zdraznn"/>
-        </w:rPr>
-        <w:t xml:space="preserve"> proměnné s číslem a </w:t>
-      </w:r>
-      <w:r>
-        <w:rPr>
-          <w:rStyle w:val="Zdraznn"/>
-        </w:rPr>
-        <w:t>vložení</w:t>
-      </w:r>
-      <w:r>
-        <w:rPr>
-          <w:rStyle w:val="Zdraznn"/>
-        </w:rPr>
-        <w:t xml:space="preserve"> výsledku do proměnné)</w:t>
+        <w:t>Print=number1</w:t>
+      </w:r>
+      <w:r>
+        <w:t xml:space="preserve"> </w:t>
+      </w:r>
+      <w:r>
+        <w:rPr>
+          <w:rStyle w:val="Zdraznn"/>
+        </w:rPr>
+        <w:t>(printne do logu data z proměnné „number1“)</w:t>
+      </w:r>
+    </w:p>
+    <w:p>
+      <w:pPr>
+        <w:pStyle w:val="Nadpis3"/>
+      </w:pPr>
+      <w:bookmarkStart w:id="27" w:name="_Toc58098198"/>
+      <w:r>
+        <w:t>Uložení proměnné</w:t>
+      </w:r>
+      <w:bookmarkEnd w:id="27"/>
+    </w:p>
+    <w:p>
+      <w:r>
+        <w:t>Uloží proměnnou na disk, aby se mohla později využít (např. při příštím použití aplikace).</w:t>
       </w:r>
     </w:p>
     <w:p>
@@ -10063,61 +10515,71 @@
         </w:rPr>
       </w:pPr>
       <w:r>
-        <w:t xml:space="preserve">Set=Number1=Number1-Number2 </w:t>
-      </w:r>
-      <w:r>
-        <w:rPr>
-          <w:rStyle w:val="Zdraznn"/>
-        </w:rPr>
-        <w:t>(</w:t>
-      </w:r>
-      <w:r>
-        <w:rPr>
-          <w:rStyle w:val="Zdraznn"/>
-        </w:rPr>
-        <w:t>dělení</w:t>
-      </w:r>
-      <w:r>
-        <w:rPr>
-          <w:rStyle w:val="Zdraznn"/>
-        </w:rPr>
-        <w:t xml:space="preserve"> dvou proměnných a </w:t>
-      </w:r>
-      <w:r>
-        <w:rPr>
-          <w:rStyle w:val="Zdraznn"/>
-        </w:rPr>
-        <w:t>vložení</w:t>
-      </w:r>
-      <w:r>
-        <w:rPr>
-          <w:rStyle w:val="Zdraznn"/>
-        </w:rPr>
-        <w:t xml:space="preserve"> výsledku do proměnné)</w:t>
+        <w:rPr>
+          <w:rStyle w:val="Zdraznn"/>
+        </w:rPr>
+        <w:t>SAVE=NÁZEV PROMĚNNÉ (KTEROU CHCEME ULOŽIT)</w:t>
+      </w:r>
+    </w:p>
+    <w:p>
+      <w:pPr>
+        <w:pStyle w:val="Kd"/>
+        <w:rPr>
+          <w:rStyle w:val="Zdraznn"/>
+        </w:rPr>
+      </w:pPr>
+      <w:r>
+        <w:t xml:space="preserve">Save=number </w:t>
+      </w:r>
+      <w:r>
+        <w:rPr>
+          <w:rStyle w:val="Zdraznn"/>
+        </w:rPr>
+        <w:t>(Uloží proměnnou „number“)</w:t>
+      </w:r>
+    </w:p>
+    <w:p>
+      <w:pPr>
+        <w:pStyle w:val="Kd"/>
+        <w:rPr>
+          <w:rStyle w:val="Zdraznn"/>
+        </w:rPr>
+      </w:pPr>
+      <w:r>
+        <w:t xml:space="preserve">Save=MyVar </w:t>
+      </w:r>
+      <w:r>
+        <w:rPr>
+          <w:rStyle w:val="Zdraznn"/>
+        </w:rPr>
+        <w:t>(uloží proměnnou „Myvar“)</w:t>
       </w:r>
     </w:p>
     <w:p>
       <w:pPr>
         <w:pStyle w:val="Nadpis3"/>
       </w:pPr>
-      <w:bookmarkStart w:id="24" w:name="_Toc58098195"/>
-      <w:r>
-        <w:t>O</w:t>
-      </w:r>
-      <w:r>
-        <w:t>pakování (for loop)</w:t>
-      </w:r>
-      <w:bookmarkEnd w:id="24"/>
-    </w:p>
-    <w:p>
-      <w:r>
-        <w:t>For loop se používá pro opakování určité funkce několikrát po sobě (</w:t>
-      </w:r>
-      <w:r>
-        <w:t>určíte, kolikrát se bude opakovat</w:t>
-      </w:r>
-      <w:r>
-        <w:t>).</w:t>
+      <w:bookmarkStart w:id="28" w:name="_Toc58098199"/>
+      <w:r>
+        <w:t>Podmínka (if)</w:t>
+      </w:r>
+      <w:bookmarkEnd w:id="28"/>
+    </w:p>
+    <w:p>
+      <w:r>
+        <w:t>Určí</w:t>
+      </w:r>
+      <w:r>
+        <w:t>,</w:t>
+      </w:r>
+      <w:r>
+        <w:t xml:space="preserve"> jestli se hodnoty rovnají nebo jsou větší nebo menší.</w:t>
+      </w:r>
+      <w:r>
+        <w:t xml:space="preserve"> V tomto příkazu se nedá využít @</w:t>
+      </w:r>
+      <w:r>
+        <w:t xml:space="preserve"> v @.</w:t>
       </w:r>
     </w:p>
     <w:p>
@@ -10131,19 +10593,73 @@
         <w:rPr>
           <w:rStyle w:val="Zdraznn"/>
         </w:rPr>
-        <w:t>for=kolikrát se bude opakovat (muze být i proměnná)=@kód, který se bude vykonávat („@“ vždy znamená – spustit kód</w:t>
-      </w:r>
-      <w:r>
-        <w:rPr>
-          <w:rStyle w:val="Zdraznn"/>
-        </w:rPr>
-        <w:t>, „@“ může být použito několikrát za sebou</w:t>
-      </w:r>
-      <w:r>
-        <w:rPr>
-          <w:rStyle w:val="Zdraznn"/>
-        </w:rPr>
-        <w:t>)</w:t>
+        <w:t>if=‘text‘ nebo proměnná</w:t>
+      </w:r>
+      <w:r>
+        <w:rPr>
+          <w:rStyle w:val="Zdraznn"/>
+        </w:rPr>
+        <w:t>==(</w:t>
+      </w:r>
+      <w:r>
+        <w:rPr>
+          <w:rStyle w:val="Zdraznn"/>
+        </w:rPr>
+        <w:sym w:font="Wingdings" w:char="F0DF"/>
+      </w:r>
+      <w:r>
+        <w:rPr>
+          <w:rStyle w:val="Zdraznn"/>
+        </w:rPr>
+        <w:t xml:space="preserve"> určování rovnosti)</w:t>
+      </w:r>
+      <w:r>
+        <w:rPr>
+          <w:rStyle w:val="Zdraznn"/>
+        </w:rPr>
+        <w:t>‘text‘ nebo proměnná=@pokud je</w:t>
+      </w:r>
+      <w:r>
+        <w:rPr>
+          <w:rStyle w:val="Zdraznn"/>
+        </w:rPr>
+        <w:t xml:space="preserve"> to</w:t>
+      </w:r>
+      <w:r>
+        <w:rPr>
+          <w:rStyle w:val="Zdraznn"/>
+        </w:rPr>
+        <w:t xml:space="preserve"> pravda, vykoná příkaz</w:t>
+      </w:r>
+      <w:r>
+        <w:rPr>
+          <w:rStyle w:val="Zdraznn"/>
+        </w:rPr>
+        <w:t>@</w:t>
+      </w:r>
+      <w:r>
+        <w:rPr>
+          <w:rStyle w:val="Zdraznn"/>
+        </w:rPr>
+        <w:t xml:space="preserve">pokud </w:t>
+      </w:r>
+      <w:r>
+        <w:rPr>
+          <w:rStyle w:val="Zdraznn"/>
+        </w:rPr>
+        <w:t xml:space="preserve">to </w:t>
+      </w:r>
+      <w:r>
+        <w:rPr>
+          <w:rStyle w:val="Zdraznn"/>
+        </w:rPr>
+        <w:t>není pravda, vykoná tento příkaz</w:t>
+      </w:r>
+      <w:r>
+        <w:rPr>
+          <w:rStyle w:val="Zdraznn"/>
+        </w:rPr>
+        <w:t xml:space="preserve"> (else)</w:t>
       </w:r>
     </w:p>
     <w:p>
@@ -10154,13 +10670,17 @@
         </w:rPr>
       </w:pPr>
       <w:r>
-        <w:t xml:space="preserve">For=7=@set=number1=number1+1 </w:t>
-      </w:r>
-      <w:r>
-        <w:rPr>
-          <w:rStyle w:val="Zdraznn"/>
-        </w:rPr>
-        <w:t>(7x se zopakuje příkaz)</w:t>
+        <w:lastRenderedPageBreak/>
+        <w:t>If=number1==‘5‘=@sys=notification=‘Je to pravda‘@sys=notification=‘Není to pravda‘</w:t>
+      </w:r>
+      <w:r>
+        <w:t xml:space="preserve"> </w:t>
+      </w:r>
+      <w:r>
+        <w:rPr>
+          <w:rStyle w:val="Zdraznn"/>
+        </w:rPr>
+        <w:t>(pokud „number1“ se rovná „5“, tak se vypíše „Je to pravda“ a pokud se nerovná, tak se vypíše „Není to pravda“)</w:t>
       </w:r>
     </w:p>
     <w:p>
@@ -10171,522 +10691,6 @@
         </w:rPr>
       </w:pPr>
       <w:r>
-        <w:t>For=number2=@append=number1+‘Ahoj‘</w:t>
-      </w:r>
-      <w:r>
-        <w:t>@sys=shutdown</w:t>
-      </w:r>
-      <w:r>
-        <w:t xml:space="preserve"> </w:t>
-      </w:r>
-      <w:r>
-        <w:rPr>
-          <w:rStyle w:val="Zdraznn"/>
-        </w:rPr>
-        <w:t>(příkaz se opakuje tolikrát, podle hodnoty proměnné „number2“)</w:t>
-      </w:r>
-    </w:p>
-    <w:p>
-      <w:pPr>
-        <w:pStyle w:val="Nadpis3"/>
-      </w:pPr>
-      <w:bookmarkStart w:id="25" w:name="_Toc58098196"/>
-      <w:r>
-        <w:t>Práce se systémem</w:t>
-      </w:r>
-      <w:bookmarkEnd w:id="25"/>
-    </w:p>
-    <w:p>
-      <w:r>
-        <w:t>V systému se dá udělat nebo změnit hodně věcí, jako např. restartovat nebo vypnout systém, měnit datum a čas…</w:t>
-      </w:r>
-    </w:p>
-    <w:p>
-      <w:pPr>
-        <w:pStyle w:val="Kd"/>
-        <w:rPr>
-          <w:rStyle w:val="Zdraznn"/>
-        </w:rPr>
-      </w:pPr>
-      <w:r>
-        <w:t xml:space="preserve">Sys=shutdown </w:t>
-      </w:r>
-      <w:r>
-        <w:rPr>
-          <w:rStyle w:val="Zdraznn"/>
-        </w:rPr>
-        <w:t>(vypne systém)</w:t>
-      </w:r>
-    </w:p>
-    <w:p>
-      <w:pPr>
-        <w:pStyle w:val="Kd"/>
-        <w:rPr>
-          <w:rStyle w:val="Zdraznn"/>
-        </w:rPr>
-      </w:pPr>
-      <w:r>
-        <w:t xml:space="preserve">Sys=restart </w:t>
-      </w:r>
-      <w:r>
-        <w:rPr>
-          <w:rStyle w:val="Zdraznn"/>
-        </w:rPr>
-        <w:t>(restartuje systém)</w:t>
-      </w:r>
-    </w:p>
-    <w:p>
-      <w:pPr>
-        <w:pStyle w:val="Kd"/>
-        <w:rPr>
-          <w:rStyle w:val="Zdraznn"/>
-        </w:rPr>
-      </w:pPr>
-      <w:r>
-        <w:lastRenderedPageBreak/>
-        <w:t>Sys=</w:t>
-      </w:r>
-      <w:r>
-        <w:t>close_apps</w:t>
-      </w:r>
-      <w:r>
-        <w:t xml:space="preserve"> </w:t>
-      </w:r>
-      <w:r>
-        <w:rPr>
-          <w:rStyle w:val="Zdraznn"/>
-        </w:rPr>
-        <w:t>(zavře všechny aplikace)</w:t>
-      </w:r>
-    </w:p>
-    <w:p>
-      <w:pPr>
-        <w:pStyle w:val="Kd"/>
-        <w:rPr>
-          <w:rStyle w:val="Zdraznn"/>
-        </w:rPr>
-      </w:pPr>
-      <w:r>
-        <w:t xml:space="preserve">Sys=min_apps </w:t>
-      </w:r>
-      <w:r>
-        <w:rPr>
-          <w:rStyle w:val="Zdraznn"/>
-        </w:rPr>
-        <w:t>(minimalizuje všechny aplikace)</w:t>
-      </w:r>
-    </w:p>
-    <w:p>
-      <w:pPr>
-        <w:pStyle w:val="Kd"/>
-        <w:rPr>
-          <w:rStyle w:val="Zdraznn"/>
-        </w:rPr>
-      </w:pPr>
-      <w:r>
-        <w:t>Sys=</w:t>
-      </w:r>
-      <w:r>
-        <w:t>notification</w:t>
-      </w:r>
-      <w:r>
-        <w:t>=</w:t>
-      </w:r>
-      <w:r>
-        <w:t>‘</w:t>
-      </w:r>
-      <w:r>
-        <w:t>Nadpis</w:t>
-      </w:r>
-      <w:r>
-        <w:t>‘</w:t>
-      </w:r>
-      <w:r>
-        <w:t xml:space="preserve"> (Může být proměnná</w:t>
-      </w:r>
-      <w:r>
-        <w:t xml:space="preserve"> – bez uvozovek</w:t>
-      </w:r>
-      <w:r>
-        <w:t>)</w:t>
-      </w:r>
-      <w:r>
-        <w:t>=</w:t>
-      </w:r>
-      <w:r>
-        <w:t>‘</w:t>
-      </w:r>
-      <w:r>
-        <w:t>Text</w:t>
-      </w:r>
-      <w:r>
-        <w:t>‘</w:t>
-      </w:r>
-      <w:r>
-        <w:t xml:space="preserve"> (Může být proměnná</w:t>
-      </w:r>
-      <w:r>
-        <w:t xml:space="preserve"> – bez uvozovek</w:t>
-      </w:r>
-      <w:r>
-        <w:t>)</w:t>
-      </w:r>
-      <w:r>
-        <w:t xml:space="preserve"> </w:t>
-      </w:r>
-      <w:r>
-        <w:rPr>
-          <w:rStyle w:val="Zdraznn"/>
-        </w:rPr>
-        <w:t>(vytvoří ihned oznámení)</w:t>
-      </w:r>
-    </w:p>
-    <w:p>
-      <w:pPr>
-        <w:pStyle w:val="Kd"/>
-        <w:rPr>
-          <w:rStyle w:val="Zdraznn"/>
-        </w:rPr>
-      </w:pPr>
-      <w:r>
-        <w:t>Sys=</w:t>
-      </w:r>
-      <w:r>
-        <w:t>time_and_date</w:t>
-      </w:r>
-      <w:r>
-        <w:t xml:space="preserve">=12 </w:t>
-      </w:r>
-      <w:r>
-        <w:rPr>
-          <w:rStyle w:val="Zdraznn"/>
-        </w:rPr>
-        <w:t>(nastaví 12 hodinový formát s mm/dd/yyyy)</w:t>
-      </w:r>
-    </w:p>
-    <w:p>
-      <w:pPr>
-        <w:pStyle w:val="Kd"/>
-        <w:rPr>
-          <w:rStyle w:val="Zdraznn"/>
-        </w:rPr>
-      </w:pPr>
-      <w:r>
-        <w:t>Sys=</w:t>
-      </w:r>
-      <w:r>
-        <w:t>time_and_date</w:t>
-      </w:r>
-      <w:r>
-        <w:t xml:space="preserve">=24 </w:t>
-      </w:r>
-      <w:r>
-        <w:rPr>
-          <w:rStyle w:val="Zdraznn"/>
-        </w:rPr>
-        <w:t>(nastaví 24 hodinový formát s dd/mm/yyyy)</w:t>
-      </w:r>
-    </w:p>
-    <w:p>
-      <w:pPr>
-        <w:pStyle w:val="Kd"/>
-        <w:rPr>
-          <w:rStyle w:val="Zdraznn"/>
-        </w:rPr>
-      </w:pPr>
-      <w:r>
-        <w:t>Sys=clipboard=‘Text‘ (Může být proměnná – bez uvozovek)</w:t>
-      </w:r>
-      <w:r>
-        <w:t xml:space="preserve"> </w:t>
-      </w:r>
-      <w:r>
-        <w:rPr>
-          <w:rStyle w:val="Zdraznn"/>
-        </w:rPr>
-        <w:t>(uloží text/proměnnou do schránky – stejné jako CTRL+c</w:t>
-      </w:r>
-      <w:r>
-        <w:rPr>
-          <w:rStyle w:val="Zdraznn"/>
-        </w:rPr>
-        <w:t xml:space="preserve"> nebo kopírování</w:t>
-      </w:r>
-      <w:r>
-        <w:rPr>
-          <w:rStyle w:val="Zdraznn"/>
-        </w:rPr>
-        <w:t>)</w:t>
-      </w:r>
-    </w:p>
-    <w:p>
-      <w:pPr>
-        <w:pStyle w:val="Nadpis3"/>
-      </w:pPr>
-      <w:bookmarkStart w:id="26" w:name="_Toc58098197"/>
-      <w:r>
-        <w:t>P</w:t>
-      </w:r>
-      <w:r>
-        <w:t>rint do logu</w:t>
-      </w:r>
-      <w:bookmarkEnd w:id="26"/>
-    </w:p>
-    <w:p>
-      <w:r>
-        <w:t>Vepíše určený text do systémového logu (ještě není dokončen).</w:t>
-      </w:r>
-    </w:p>
-    <w:p>
-      <w:pPr>
-        <w:pStyle w:val="Kd"/>
-        <w:rPr>
-          <w:rStyle w:val="Zdraznn"/>
-        </w:rPr>
-      </w:pPr>
-      <w:r>
-        <w:rPr>
-          <w:rStyle w:val="Zdraznn"/>
-        </w:rPr>
-        <w:t>print=text nebo proměnná</w:t>
-      </w:r>
-    </w:p>
-    <w:p>
-      <w:pPr>
-        <w:pStyle w:val="Kd"/>
-        <w:rPr>
-          <w:rStyle w:val="Zdraznn"/>
-        </w:rPr>
-      </w:pPr>
-      <w:r>
-        <w:t xml:space="preserve">Print=Tohle funguje! </w:t>
-      </w:r>
-      <w:r>
-        <w:rPr>
-          <w:rStyle w:val="Zdraznn"/>
-        </w:rPr>
-        <w:t>(printne větu „tohle funguje!“ do logu)</w:t>
-      </w:r>
-    </w:p>
-    <w:p>
-      <w:pPr>
-        <w:pStyle w:val="Kd"/>
-        <w:rPr>
-          <w:rStyle w:val="Zdraznn"/>
-        </w:rPr>
-      </w:pPr>
-      <w:r>
-        <w:t>Print=number1</w:t>
-      </w:r>
-      <w:r>
-        <w:t xml:space="preserve"> </w:t>
-      </w:r>
-      <w:r>
-        <w:rPr>
-          <w:rStyle w:val="Zdraznn"/>
-        </w:rPr>
-        <w:t>(printne do logu data z proměnné „number1“)</w:t>
-      </w:r>
-    </w:p>
-    <w:p>
-      <w:pPr>
-        <w:pStyle w:val="Nadpis3"/>
-      </w:pPr>
-      <w:bookmarkStart w:id="27" w:name="_Toc58098198"/>
-      <w:r>
-        <w:t>Uložení proměnné</w:t>
-      </w:r>
-      <w:bookmarkEnd w:id="27"/>
-    </w:p>
-    <w:p>
-      <w:r>
-        <w:t>Uloží proměnnou na disk, aby se mohla později využít (např. při příštím použití aplikace).</w:t>
-      </w:r>
-    </w:p>
-    <w:p>
-      <w:pPr>
-        <w:pStyle w:val="Kd"/>
-        <w:rPr>
-          <w:rStyle w:val="Zdraznn"/>
-        </w:rPr>
-      </w:pPr>
-      <w:r>
-        <w:rPr>
-          <w:rStyle w:val="Zdraznn"/>
-        </w:rPr>
-        <w:t>SAVE=NÁZEV PROMĚNNÉ (KTEROU CHCEME ULOŽIT)</w:t>
-      </w:r>
-    </w:p>
-    <w:p>
-      <w:pPr>
-        <w:pStyle w:val="Kd"/>
-        <w:rPr>
-          <w:rStyle w:val="Zdraznn"/>
-        </w:rPr>
-      </w:pPr>
-      <w:r>
-        <w:t xml:space="preserve">Save=number </w:t>
-      </w:r>
-      <w:r>
-        <w:rPr>
-          <w:rStyle w:val="Zdraznn"/>
-        </w:rPr>
-        <w:t>(Uloží proměnnou „number“)</w:t>
-      </w:r>
-    </w:p>
-    <w:p>
-      <w:pPr>
-        <w:pStyle w:val="Kd"/>
-        <w:rPr>
-          <w:rStyle w:val="Zdraznn"/>
-        </w:rPr>
-      </w:pPr>
-      <w:r>
-        <w:t xml:space="preserve">Save=MyVar </w:t>
-      </w:r>
-      <w:r>
-        <w:rPr>
-          <w:rStyle w:val="Zdraznn"/>
-        </w:rPr>
-        <w:t>(uloží proměnnou „Myvar“)</w:t>
-      </w:r>
-    </w:p>
-    <w:p>
-      <w:pPr>
-        <w:pStyle w:val="Nadpis3"/>
-      </w:pPr>
-      <w:bookmarkStart w:id="28" w:name="_Toc58098199"/>
-      <w:r>
-        <w:t>Podmínka (if)</w:t>
-      </w:r>
-      <w:bookmarkEnd w:id="28"/>
-    </w:p>
-    <w:p>
-      <w:r>
-        <w:t>Určí</w:t>
-      </w:r>
-      <w:r>
-        <w:t>,</w:t>
-      </w:r>
-      <w:r>
-        <w:t xml:space="preserve"> jestli se hodnoty rovnají nebo jsou větší nebo menší.</w:t>
-      </w:r>
-      <w:r>
-        <w:t xml:space="preserve"> V tomto příkazu se nedá využít @</w:t>
-      </w:r>
-      <w:r>
-        <w:t xml:space="preserve"> v @.</w:t>
-      </w:r>
-    </w:p>
-    <w:p>
-      <w:pPr>
-        <w:pStyle w:val="Kd"/>
-        <w:rPr>
-          <w:rStyle w:val="Zdraznn"/>
-        </w:rPr>
-      </w:pPr>
-      <w:r>
-        <w:rPr>
-          <w:rStyle w:val="Zdraznn"/>
-        </w:rPr>
-        <w:t>if=‘text‘ nebo proměnná</w:t>
-      </w:r>
-      <w:r>
-        <w:rPr>
-          <w:rStyle w:val="Zdraznn"/>
-        </w:rPr>
-        <w:t>==(</w:t>
-      </w:r>
-      <w:r>
-        <w:rPr>
-          <w:rStyle w:val="Zdraznn"/>
-        </w:rPr>
-        <w:sym w:font="Wingdings" w:char="F0DF"/>
-      </w:r>
-      <w:r>
-        <w:rPr>
-          <w:rStyle w:val="Zdraznn"/>
-        </w:rPr>
-        <w:t xml:space="preserve"> určování rovnosti)</w:t>
-      </w:r>
-      <w:r>
-        <w:rPr>
-          <w:rStyle w:val="Zdraznn"/>
-        </w:rPr>
-        <w:t>‘text‘ nebo proměnná=@pokud je</w:t>
-      </w:r>
-      <w:r>
-        <w:rPr>
-          <w:rStyle w:val="Zdraznn"/>
-        </w:rPr>
-        <w:t xml:space="preserve"> to</w:t>
-      </w:r>
-      <w:r>
-        <w:rPr>
-          <w:rStyle w:val="Zdraznn"/>
-        </w:rPr>
-        <w:t xml:space="preserve"> pravda, vykoná příkaz</w:t>
-      </w:r>
-      <w:r>
-        <w:rPr>
-          <w:rStyle w:val="Zdraznn"/>
-        </w:rPr>
-        <w:t>@</w:t>
-      </w:r>
-      <w:r>
-        <w:rPr>
-          <w:rStyle w:val="Zdraznn"/>
-        </w:rPr>
-        <w:t xml:space="preserve">pokud </w:t>
-      </w:r>
-      <w:r>
-        <w:rPr>
-          <w:rStyle w:val="Zdraznn"/>
-        </w:rPr>
-        <w:t xml:space="preserve">to </w:t>
-      </w:r>
-      <w:r>
-        <w:rPr>
-          <w:rStyle w:val="Zdraznn"/>
-        </w:rPr>
-        <w:t>není pravda, vykoná tento příkaz</w:t>
-      </w:r>
-      <w:r>
-        <w:rPr>
-          <w:rStyle w:val="Zdraznn"/>
-        </w:rPr>
-        <w:t xml:space="preserve"> (else)</w:t>
-      </w:r>
-    </w:p>
-    <w:p>
-      <w:pPr>
-        <w:pStyle w:val="Kd"/>
-        <w:rPr>
-          <w:rStyle w:val="Zdraznn"/>
-        </w:rPr>
-      </w:pPr>
-      <w:r>
-        <w:t>If=number1==‘5‘=@sys=notification=‘Je to pravda‘@sys=notification=‘Není to pravda‘</w:t>
-      </w:r>
-      <w:r>
-        <w:t xml:space="preserve"> </w:t>
-      </w:r>
-      <w:r>
-        <w:rPr>
-          <w:rStyle w:val="Zdraznn"/>
-        </w:rPr>
-        <w:t>(pokud „number1“ se rovná „5“, tak se vypíše „Je to pravda“ a pokud se nerovná, tak se vypíše „Není to pravda“)</w:t>
-      </w:r>
-    </w:p>
-    <w:p>
-      <w:pPr>
-        <w:pStyle w:val="Kd"/>
-        <w:rPr>
-          <w:rStyle w:val="Zdraznn"/>
-        </w:rPr>
-      </w:pPr>
-      <w:r>
-        <w:lastRenderedPageBreak/>
         <w:t xml:space="preserve">If=number1&lt;=‘5‘=@sys=notification=‘Je to pravda‘@sys=notification=‘Není to pravda‘ </w:t>
       </w:r>
       <w:r>
@@ -11010,6 +11014,7 @@
         <w:rPr>
           <w:rStyle w:val="Zdraznn"/>
         </w:rPr>
+        <w:lastRenderedPageBreak/>
         <w:t>run=</w:t>
       </w:r>
       <w:r>
@@ -11044,7 +11049,6 @@
         </w:rPr>
       </w:pPr>
       <w:r>
-        <w:lastRenderedPageBreak/>
         <w:t xml:space="preserve">Run=apps/notepad/ntpd.p </w:t>
       </w:r>
       <w:r>

</xml_diff>